<commit_message>
Day 1 - 1
</commit_message>
<xml_diff>
--- a/django_senior_1-dars.docx
+++ b/django_senior_1-dars.docx
@@ -368,42 +368,4489 @@
           <w:lang w:val="en-US"/>
         </w:rPr>
       </w:pPr>
-    </w:p>
-    <w:p>
-      <w:pPr>
-        <w:rPr>
-          <w:sz w:val="28"/>
-          <w:szCs w:val="28"/>
-          <w:lang w:val="en-US"/>
-        </w:rPr>
-      </w:pPr>
-    </w:p>
-    <w:p>
-      <w:pPr>
-        <w:rPr>
-          <w:sz w:val="28"/>
-          <w:szCs w:val="28"/>
-          <w:lang w:val="en-US"/>
-        </w:rPr>
-      </w:pPr>
-    </w:p>
-    <w:p>
-      <w:pPr>
-        <w:rPr>
-          <w:sz w:val="28"/>
-          <w:szCs w:val="28"/>
-          <w:lang w:val="en-US"/>
-        </w:rPr>
-      </w:pPr>
-    </w:p>
-    <w:p>
-      <w:pPr>
-        <w:rPr>
-          <w:sz w:val="28"/>
-          <w:szCs w:val="28"/>
-          <w:lang w:val="en-US"/>
-        </w:rPr>
-      </w:pPr>
+      <w:proofErr w:type="spellStart"/>
+      <w:r>
+        <w:rPr>
+          <w:sz w:val="28"/>
+          <w:szCs w:val="28"/>
+          <w:lang w:val="en-US"/>
+        </w:rPr>
+        <w:t>Docerni</w:t>
+      </w:r>
+      <w:proofErr w:type="spellEnd"/>
+      <w:r>
+        <w:rPr>
+          <w:sz w:val="28"/>
+          <w:szCs w:val="28"/>
+          <w:lang w:val="en-US"/>
+        </w:rPr>
+        <w:t xml:space="preserve"> </w:t>
+      </w:r>
+      <w:proofErr w:type="spellStart"/>
+      <w:r>
+        <w:rPr>
+          <w:sz w:val="28"/>
+          <w:szCs w:val="28"/>
+          <w:lang w:val="en-US"/>
+        </w:rPr>
+        <w:t>o’rnatib</w:t>
+      </w:r>
+      <w:proofErr w:type="spellEnd"/>
+      <w:r>
+        <w:rPr>
+          <w:sz w:val="28"/>
+          <w:szCs w:val="28"/>
+          <w:lang w:val="en-US"/>
+        </w:rPr>
+        <w:t xml:space="preserve"> </w:t>
+      </w:r>
+      <w:proofErr w:type="spellStart"/>
+      <w:r>
+        <w:rPr>
+          <w:sz w:val="28"/>
+          <w:szCs w:val="28"/>
+          <w:lang w:val="en-US"/>
+        </w:rPr>
+        <w:t>oldik</w:t>
+      </w:r>
+      <w:proofErr w:type="spellEnd"/>
+    </w:p>
+    <w:p>
+      <w:pPr>
+        <w:rPr>
+          <w:sz w:val="28"/>
+          <w:szCs w:val="28"/>
+          <w:lang w:val="en-US"/>
+        </w:rPr>
+      </w:pPr>
+      <w:proofErr w:type="spellStart"/>
+      <w:r>
+        <w:rPr>
+          <w:sz w:val="28"/>
+          <w:szCs w:val="28"/>
+          <w:lang w:val="en-US"/>
+        </w:rPr>
+        <w:t>Endi</w:t>
+      </w:r>
+      <w:proofErr w:type="spellEnd"/>
+      <w:r>
+        <w:rPr>
+          <w:sz w:val="28"/>
+          <w:szCs w:val="28"/>
+          <w:lang w:val="en-US"/>
+        </w:rPr>
+        <w:t xml:space="preserve"> </w:t>
+      </w:r>
+      <w:proofErr w:type="spellStart"/>
+      <w:r>
+        <w:rPr>
+          <w:sz w:val="28"/>
+          <w:szCs w:val="28"/>
+          <w:lang w:val="en-US"/>
+        </w:rPr>
+        <w:t>pycharmga</w:t>
+      </w:r>
+      <w:proofErr w:type="spellEnd"/>
+      <w:r>
+        <w:rPr>
+          <w:sz w:val="28"/>
+          <w:szCs w:val="28"/>
+          <w:lang w:val="en-US"/>
+        </w:rPr>
+        <w:t xml:space="preserve"> </w:t>
+      </w:r>
+      <w:proofErr w:type="spellStart"/>
+      <w:r>
+        <w:rPr>
+          <w:sz w:val="28"/>
+          <w:szCs w:val="28"/>
+          <w:lang w:val="en-US"/>
+        </w:rPr>
+        <w:t>kirib</w:t>
+      </w:r>
+      <w:proofErr w:type="spellEnd"/>
+      <w:r>
+        <w:rPr>
+          <w:sz w:val="28"/>
+          <w:szCs w:val="28"/>
+          <w:lang w:val="en-US"/>
+        </w:rPr>
+        <w:t xml:space="preserve">, No </w:t>
+      </w:r>
+      <w:proofErr w:type="spellStart"/>
+      <w:r>
+        <w:rPr>
+          <w:sz w:val="28"/>
+          <w:szCs w:val="28"/>
+          <w:lang w:val="en-US"/>
+        </w:rPr>
+        <w:t>interpretatorni</w:t>
+      </w:r>
+      <w:proofErr w:type="spellEnd"/>
+      <w:r>
+        <w:rPr>
+          <w:sz w:val="28"/>
+          <w:szCs w:val="28"/>
+          <w:lang w:val="en-US"/>
+        </w:rPr>
+        <w:t xml:space="preserve"> </w:t>
+      </w:r>
+      <w:proofErr w:type="spellStart"/>
+      <w:r>
+        <w:rPr>
+          <w:sz w:val="28"/>
+          <w:szCs w:val="28"/>
+          <w:lang w:val="en-US"/>
+        </w:rPr>
+        <w:t>tanlab</w:t>
+      </w:r>
+      <w:proofErr w:type="spellEnd"/>
+      <w:r>
+        <w:rPr>
+          <w:sz w:val="28"/>
+          <w:szCs w:val="28"/>
+          <w:lang w:val="en-US"/>
+        </w:rPr>
+        <w:t xml:space="preserve"> </w:t>
+      </w:r>
+      <w:proofErr w:type="spellStart"/>
+      <w:r>
+        <w:rPr>
+          <w:sz w:val="28"/>
+          <w:szCs w:val="28"/>
+          <w:lang w:val="en-US"/>
+        </w:rPr>
+        <w:t>qo’yamiz</w:t>
+      </w:r>
+      <w:proofErr w:type="spellEnd"/>
+      <w:r>
+        <w:rPr>
+          <w:sz w:val="28"/>
+          <w:szCs w:val="28"/>
+          <w:lang w:val="en-US"/>
+        </w:rPr>
+        <w:t xml:space="preserve">. Biz </w:t>
+      </w:r>
+      <w:proofErr w:type="spellStart"/>
+      <w:r>
+        <w:rPr>
+          <w:sz w:val="28"/>
+          <w:szCs w:val="28"/>
+          <w:lang w:val="en-US"/>
+        </w:rPr>
+        <w:t>buni</w:t>
+      </w:r>
+      <w:proofErr w:type="spellEnd"/>
+      <w:r>
+        <w:rPr>
+          <w:sz w:val="28"/>
+          <w:szCs w:val="28"/>
+          <w:lang w:val="en-US"/>
+        </w:rPr>
+        <w:t xml:space="preserve"> </w:t>
+      </w:r>
+      <w:proofErr w:type="spellStart"/>
+      <w:r>
+        <w:rPr>
+          <w:sz w:val="28"/>
+          <w:szCs w:val="28"/>
+          <w:lang w:val="en-US"/>
+        </w:rPr>
+        <w:t>docerda</w:t>
+      </w:r>
+      <w:proofErr w:type="spellEnd"/>
+      <w:r>
+        <w:rPr>
+          <w:sz w:val="28"/>
+          <w:szCs w:val="28"/>
+          <w:lang w:val="en-US"/>
+        </w:rPr>
+        <w:t xml:space="preserve"> </w:t>
+      </w:r>
+      <w:proofErr w:type="spellStart"/>
+      <w:r>
+        <w:rPr>
+          <w:sz w:val="28"/>
+          <w:szCs w:val="28"/>
+          <w:lang w:val="en-US"/>
+        </w:rPr>
+        <w:t>ishlatamiz</w:t>
+      </w:r>
+      <w:proofErr w:type="spellEnd"/>
+      <w:r>
+        <w:rPr>
+          <w:sz w:val="28"/>
+          <w:szCs w:val="28"/>
+          <w:lang w:val="en-US"/>
+        </w:rPr>
+        <w:t>.</w:t>
+      </w:r>
+    </w:p>
+    <w:p>
+      <w:pPr>
+        <w:rPr>
+          <w:sz w:val="28"/>
+          <w:szCs w:val="28"/>
+          <w:lang w:val="en-US"/>
+        </w:rPr>
+      </w:pPr>
+      <w:r>
+        <w:rPr>
+          <w:noProof/>
+        </w:rPr>
+        <w:drawing>
+          <wp:inline distT="0" distB="0" distL="0" distR="0" wp14:anchorId="69DCDAA9" wp14:editId="58BD79C2">
+            <wp:extent cx="1619250" cy="790575"/>
+            <wp:effectExtent l="0" t="0" r="0" b="9525"/>
+            <wp:docPr id="2" name="Рисунок 2"/>
+            <wp:cNvGraphicFramePr>
+              <a:graphicFrameLocks xmlns:a="http://schemas.openxmlformats.org/drawingml/2006/main" noChangeAspect="1"/>
+            </wp:cNvGraphicFramePr>
+            <a:graphic xmlns:a="http://schemas.openxmlformats.org/drawingml/2006/main">
+              <a:graphicData uri="http://schemas.openxmlformats.org/drawingml/2006/picture">
+                <pic:pic xmlns:pic="http://schemas.openxmlformats.org/drawingml/2006/picture">
+                  <pic:nvPicPr>
+                    <pic:cNvPr id="1" name=""/>
+                    <pic:cNvPicPr/>
+                  </pic:nvPicPr>
+                  <pic:blipFill>
+                    <a:blip r:embed="rId5"/>
+                    <a:stretch>
+                      <a:fillRect/>
+                    </a:stretch>
+                  </pic:blipFill>
+                  <pic:spPr>
+                    <a:xfrm>
+                      <a:off x="0" y="0"/>
+                      <a:ext cx="1619250" cy="790575"/>
+                    </a:xfrm>
+                    <a:prstGeom prst="rect">
+                      <a:avLst/>
+                    </a:prstGeom>
+                  </pic:spPr>
+                </pic:pic>
+              </a:graphicData>
+            </a:graphic>
+          </wp:inline>
+        </w:drawing>
+      </w:r>
+    </w:p>
+    <w:p>
+      <w:pPr>
+        <w:rPr>
+          <w:sz w:val="28"/>
+          <w:szCs w:val="28"/>
+          <w:lang w:val="en-US"/>
+        </w:rPr>
+      </w:pPr>
+      <w:proofErr w:type="spellStart"/>
+      <w:r>
+        <w:rPr>
+          <w:sz w:val="28"/>
+          <w:szCs w:val="28"/>
+          <w:lang w:val="en-US"/>
+        </w:rPr>
+        <w:t>Endi</w:t>
+      </w:r>
+      <w:proofErr w:type="spellEnd"/>
+      <w:r>
+        <w:rPr>
+          <w:sz w:val="28"/>
+          <w:szCs w:val="28"/>
+          <w:lang w:val="en-US"/>
+        </w:rPr>
+        <w:t xml:space="preserve"> requirements.txt </w:t>
+      </w:r>
+      <w:proofErr w:type="spellStart"/>
+      <w:r>
+        <w:rPr>
+          <w:sz w:val="28"/>
+          <w:szCs w:val="28"/>
+          <w:lang w:val="en-US"/>
+        </w:rPr>
+        <w:t>fayl</w:t>
+      </w:r>
+      <w:proofErr w:type="spellEnd"/>
+      <w:r>
+        <w:rPr>
+          <w:sz w:val="28"/>
+          <w:szCs w:val="28"/>
+          <w:lang w:val="en-US"/>
+        </w:rPr>
+        <w:t xml:space="preserve"> </w:t>
+      </w:r>
+      <w:proofErr w:type="spellStart"/>
+      <w:r>
+        <w:rPr>
+          <w:sz w:val="28"/>
+          <w:szCs w:val="28"/>
+          <w:lang w:val="en-US"/>
+        </w:rPr>
+        <w:t>ochvolamiz</w:t>
+      </w:r>
+      <w:proofErr w:type="spellEnd"/>
+      <w:r>
+        <w:rPr>
+          <w:sz w:val="28"/>
+          <w:szCs w:val="28"/>
+          <w:lang w:val="en-US"/>
+        </w:rPr>
+        <w:t xml:space="preserve"> </w:t>
+      </w:r>
+      <w:proofErr w:type="spellStart"/>
+      <w:r>
+        <w:rPr>
+          <w:sz w:val="28"/>
+          <w:szCs w:val="28"/>
+          <w:lang w:val="en-US"/>
+        </w:rPr>
+        <w:t>va</w:t>
+      </w:r>
+      <w:proofErr w:type="spellEnd"/>
+      <w:r>
+        <w:rPr>
+          <w:sz w:val="28"/>
+          <w:szCs w:val="28"/>
+          <w:lang w:val="en-US"/>
+        </w:rPr>
+        <w:t xml:space="preserve"> </w:t>
+      </w:r>
+      <w:proofErr w:type="spellStart"/>
+      <w:r>
+        <w:rPr>
+          <w:sz w:val="28"/>
+          <w:szCs w:val="28"/>
+          <w:lang w:val="en-US"/>
+        </w:rPr>
+        <w:t>ichiga</w:t>
+      </w:r>
+      <w:proofErr w:type="spellEnd"/>
+      <w:r>
+        <w:rPr>
+          <w:sz w:val="28"/>
+          <w:szCs w:val="28"/>
+          <w:lang w:val="en-US"/>
+        </w:rPr>
+        <w:t xml:space="preserve"> </w:t>
+      </w:r>
+      <w:proofErr w:type="spellStart"/>
+      <w:r>
+        <w:rPr>
+          <w:sz w:val="28"/>
+          <w:szCs w:val="28"/>
+          <w:lang w:val="en-US"/>
+        </w:rPr>
+        <w:t>quyidagilarni</w:t>
+      </w:r>
+      <w:proofErr w:type="spellEnd"/>
+      <w:r>
+        <w:rPr>
+          <w:sz w:val="28"/>
+          <w:szCs w:val="28"/>
+          <w:lang w:val="en-US"/>
+        </w:rPr>
+        <w:t xml:space="preserve"> </w:t>
+      </w:r>
+      <w:proofErr w:type="spellStart"/>
+      <w:r>
+        <w:rPr>
+          <w:sz w:val="28"/>
+          <w:szCs w:val="28"/>
+          <w:lang w:val="en-US"/>
+        </w:rPr>
+        <w:t>yozamiz</w:t>
+      </w:r>
+      <w:proofErr w:type="spellEnd"/>
+      <w:r>
+        <w:rPr>
+          <w:sz w:val="28"/>
+          <w:szCs w:val="28"/>
+          <w:lang w:val="en-US"/>
+        </w:rPr>
+        <w:t>.</w:t>
+      </w:r>
+    </w:p>
+    <w:p>
+      <w:pPr>
+        <w:shd w:val="clear" w:color="auto" w:fill="282C34"/>
+        <w:tabs>
+          <w:tab w:val="left" w:pos="916"/>
+          <w:tab w:val="left" w:pos="1832"/>
+          <w:tab w:val="left" w:pos="2748"/>
+          <w:tab w:val="left" w:pos="3664"/>
+          <w:tab w:val="left" w:pos="4580"/>
+          <w:tab w:val="left" w:pos="5496"/>
+          <w:tab w:val="left" w:pos="6412"/>
+          <w:tab w:val="left" w:pos="7328"/>
+          <w:tab w:val="left" w:pos="8244"/>
+          <w:tab w:val="left" w:pos="9160"/>
+          <w:tab w:val="left" w:pos="10076"/>
+          <w:tab w:val="left" w:pos="10992"/>
+          <w:tab w:val="left" w:pos="11908"/>
+          <w:tab w:val="left" w:pos="12824"/>
+          <w:tab w:val="left" w:pos="13740"/>
+          <w:tab w:val="left" w:pos="14656"/>
+        </w:tabs>
+        <w:spacing w:after="0" w:line="240" w:lineRule="auto"/>
+        <w:rPr>
+          <w:rFonts w:ascii="Courier New" w:eastAsia="Times New Roman" w:hAnsi="Courier New" w:cs="Courier New"/>
+          <w:color w:val="BBBBBB"/>
+          <w:sz w:val="20"/>
+          <w:szCs w:val="20"/>
+          <w:lang w:val="en-US" w:eastAsia="ru-RU"/>
+        </w:rPr>
+      </w:pPr>
+      <w:r>
+        <w:rPr>
+          <w:rFonts w:ascii="Courier New" w:eastAsia="Times New Roman" w:hAnsi="Courier New" w:cs="Courier New"/>
+          <w:color w:val="BBBBBB"/>
+          <w:sz w:val="20"/>
+          <w:szCs w:val="20"/>
+          <w:lang w:val="en-US" w:eastAsia="ru-RU"/>
+        </w:rPr>
+        <w:t>Django==3.2.16</w:t>
+      </w:r>
+      <w:r>
+        <w:rPr>
+          <w:rFonts w:ascii="Courier New" w:eastAsia="Times New Roman" w:hAnsi="Courier New" w:cs="Courier New"/>
+          <w:color w:val="BBBBBB"/>
+          <w:sz w:val="20"/>
+          <w:szCs w:val="20"/>
+          <w:lang w:val="en-US" w:eastAsia="ru-RU"/>
+        </w:rPr>
+        <w:br/>
+      </w:r>
+      <w:proofErr w:type="spellStart"/>
+      <w:r>
+        <w:rPr>
+          <w:rFonts w:ascii="Courier New" w:eastAsia="Times New Roman" w:hAnsi="Courier New" w:cs="Courier New"/>
+          <w:color w:val="BBBBBB"/>
+          <w:sz w:val="20"/>
+          <w:szCs w:val="20"/>
+          <w:lang w:val="en-US" w:eastAsia="ru-RU"/>
+        </w:rPr>
+        <w:t>djangorestframework</w:t>
+      </w:r>
+      <w:proofErr w:type="spellEnd"/>
+      <w:r>
+        <w:rPr>
+          <w:rFonts w:ascii="Courier New" w:eastAsia="Times New Roman" w:hAnsi="Courier New" w:cs="Courier New"/>
+          <w:color w:val="BBBBBB"/>
+          <w:sz w:val="20"/>
+          <w:szCs w:val="20"/>
+          <w:lang w:val="en-US" w:eastAsia="ru-RU"/>
+        </w:rPr>
+        <w:t>==3.14.0</w:t>
+      </w:r>
+    </w:p>
+    <w:p>
+      <w:pPr>
+        <w:rPr>
+          <w:sz w:val="28"/>
+          <w:szCs w:val="28"/>
+          <w:lang w:val="en-US"/>
+        </w:rPr>
+      </w:pPr>
+      <w:r>
+        <w:rPr>
+          <w:sz w:val="28"/>
+          <w:szCs w:val="28"/>
+          <w:lang w:val="en-US"/>
+        </w:rPr>
+        <w:t xml:space="preserve">Biz </w:t>
+      </w:r>
+      <w:proofErr w:type="spellStart"/>
+      <w:r>
+        <w:rPr>
+          <w:sz w:val="28"/>
+          <w:szCs w:val="28"/>
+          <w:lang w:val="en-US"/>
+        </w:rPr>
+        <w:t>shu</w:t>
+      </w:r>
+      <w:proofErr w:type="spellEnd"/>
+      <w:r>
+        <w:rPr>
+          <w:sz w:val="28"/>
+          <w:szCs w:val="28"/>
+          <w:lang w:val="en-US"/>
+        </w:rPr>
+        <w:t xml:space="preserve"> </w:t>
+      </w:r>
+      <w:proofErr w:type="spellStart"/>
+      <w:r>
+        <w:rPr>
+          <w:sz w:val="28"/>
+          <w:szCs w:val="28"/>
+          <w:lang w:val="en-US"/>
+        </w:rPr>
+        <w:t>versiyalardan</w:t>
+      </w:r>
+      <w:proofErr w:type="spellEnd"/>
+      <w:r>
+        <w:rPr>
+          <w:sz w:val="28"/>
+          <w:szCs w:val="28"/>
+          <w:lang w:val="en-US"/>
+        </w:rPr>
+        <w:t xml:space="preserve"> </w:t>
+      </w:r>
+      <w:proofErr w:type="spellStart"/>
+      <w:r>
+        <w:rPr>
+          <w:sz w:val="28"/>
+          <w:szCs w:val="28"/>
+          <w:lang w:val="en-US"/>
+        </w:rPr>
+        <w:t>foydalanamiz</w:t>
+      </w:r>
+      <w:proofErr w:type="spellEnd"/>
+      <w:r>
+        <w:rPr>
+          <w:sz w:val="28"/>
+          <w:szCs w:val="28"/>
+          <w:lang w:val="en-US"/>
+        </w:rPr>
+        <w:t>.</w:t>
+      </w:r>
+    </w:p>
+    <w:p>
+      <w:pPr>
+        <w:rPr>
+          <w:sz w:val="28"/>
+          <w:szCs w:val="28"/>
+          <w:lang w:val="en-US"/>
+        </w:rPr>
+      </w:pPr>
+      <w:proofErr w:type="spellStart"/>
+      <w:r>
+        <w:rPr>
+          <w:sz w:val="28"/>
+          <w:szCs w:val="28"/>
+          <w:lang w:val="en-US"/>
+        </w:rPr>
+        <w:t>Va</w:t>
+      </w:r>
+      <w:proofErr w:type="spellEnd"/>
+      <w:r>
+        <w:rPr>
+          <w:sz w:val="28"/>
+          <w:szCs w:val="28"/>
+          <w:lang w:val="en-US"/>
+        </w:rPr>
+        <w:t xml:space="preserve"> plugins ga </w:t>
+      </w:r>
+      <w:proofErr w:type="spellStart"/>
+      <w:r>
+        <w:rPr>
+          <w:sz w:val="28"/>
+          <w:szCs w:val="28"/>
+          <w:lang w:val="en-US"/>
+        </w:rPr>
+        <w:t>o’tib</w:t>
+      </w:r>
+      <w:proofErr w:type="spellEnd"/>
+      <w:r>
+        <w:rPr>
+          <w:sz w:val="28"/>
+          <w:szCs w:val="28"/>
+          <w:lang w:val="en-US"/>
+        </w:rPr>
+        <w:t xml:space="preserve"> </w:t>
+      </w:r>
+      <w:proofErr w:type="spellStart"/>
+      <w:r>
+        <w:rPr>
+          <w:sz w:val="28"/>
+          <w:szCs w:val="28"/>
+          <w:lang w:val="en-US"/>
+        </w:rPr>
+        <w:t>bu</w:t>
+      </w:r>
+      <w:proofErr w:type="spellEnd"/>
+      <w:r>
+        <w:rPr>
+          <w:sz w:val="28"/>
+          <w:szCs w:val="28"/>
+          <w:lang w:val="en-US"/>
+        </w:rPr>
+        <w:t xml:space="preserve"> </w:t>
+      </w:r>
+      <w:proofErr w:type="spellStart"/>
+      <w:r>
+        <w:rPr>
+          <w:sz w:val="28"/>
+          <w:szCs w:val="28"/>
+          <w:lang w:val="en-US"/>
+        </w:rPr>
+        <w:t>ikkita</w:t>
+      </w:r>
+      <w:proofErr w:type="spellEnd"/>
+      <w:r>
+        <w:rPr>
+          <w:sz w:val="28"/>
+          <w:szCs w:val="28"/>
+          <w:lang w:val="en-US"/>
+        </w:rPr>
+        <w:t xml:space="preserve"> </w:t>
+      </w:r>
+      <w:proofErr w:type="spellStart"/>
+      <w:r>
+        <w:rPr>
+          <w:sz w:val="28"/>
+          <w:szCs w:val="28"/>
+          <w:lang w:val="en-US"/>
+        </w:rPr>
+        <w:t>plaginni</w:t>
+      </w:r>
+      <w:proofErr w:type="spellEnd"/>
+      <w:r>
+        <w:rPr>
+          <w:sz w:val="28"/>
+          <w:szCs w:val="28"/>
+          <w:lang w:val="en-US"/>
+        </w:rPr>
+        <w:t xml:space="preserve"> </w:t>
+      </w:r>
+      <w:proofErr w:type="spellStart"/>
+      <w:r>
+        <w:rPr>
+          <w:sz w:val="28"/>
+          <w:szCs w:val="28"/>
+          <w:lang w:val="en-US"/>
+        </w:rPr>
+        <w:t>o’rnatamiz</w:t>
+      </w:r>
+      <w:proofErr w:type="spellEnd"/>
+      <w:r>
+        <w:rPr>
+          <w:sz w:val="28"/>
+          <w:szCs w:val="28"/>
+          <w:lang w:val="en-US"/>
+        </w:rPr>
+        <w:t>.</w:t>
+      </w:r>
+    </w:p>
+    <w:p>
+      <w:pPr>
+        <w:rPr>
+          <w:sz w:val="28"/>
+          <w:szCs w:val="28"/>
+          <w:lang w:val="en-US"/>
+        </w:rPr>
+      </w:pPr>
+      <w:r>
+        <w:rPr>
+          <w:noProof/>
+        </w:rPr>
+        <w:lastRenderedPageBreak/>
+        <w:drawing>
+          <wp:inline distT="0" distB="0" distL="0" distR="0" wp14:anchorId="55540E08" wp14:editId="5467553D">
+            <wp:extent cx="5940425" cy="4326255"/>
+            <wp:effectExtent l="0" t="0" r="3175" b="0"/>
+            <wp:docPr id="3" name="Рисунок 3"/>
+            <wp:cNvGraphicFramePr>
+              <a:graphicFrameLocks xmlns:a="http://schemas.openxmlformats.org/drawingml/2006/main" noChangeAspect="1"/>
+            </wp:cNvGraphicFramePr>
+            <a:graphic xmlns:a="http://schemas.openxmlformats.org/drawingml/2006/main">
+              <a:graphicData uri="http://schemas.openxmlformats.org/drawingml/2006/picture">
+                <pic:pic xmlns:pic="http://schemas.openxmlformats.org/drawingml/2006/picture">
+                  <pic:nvPicPr>
+                    <pic:cNvPr id="1" name=""/>
+                    <pic:cNvPicPr/>
+                  </pic:nvPicPr>
+                  <pic:blipFill>
+                    <a:blip r:embed="rId6"/>
+                    <a:stretch>
+                      <a:fillRect/>
+                    </a:stretch>
+                  </pic:blipFill>
+                  <pic:spPr>
+                    <a:xfrm>
+                      <a:off x="0" y="0"/>
+                      <a:ext cx="5940425" cy="4326255"/>
+                    </a:xfrm>
+                    <a:prstGeom prst="rect">
+                      <a:avLst/>
+                    </a:prstGeom>
+                  </pic:spPr>
+                </pic:pic>
+              </a:graphicData>
+            </a:graphic>
+          </wp:inline>
+        </w:drawing>
+      </w:r>
+    </w:p>
+    <w:p>
+      <w:pPr>
+        <w:rPr>
+          <w:sz w:val="28"/>
+          <w:szCs w:val="28"/>
+          <w:lang w:val="en-US"/>
+        </w:rPr>
+      </w:pPr>
+    </w:p>
+    <w:p>
+      <w:pPr>
+        <w:rPr>
+          <w:sz w:val="28"/>
+          <w:szCs w:val="28"/>
+          <w:lang w:val="en-US"/>
+        </w:rPr>
+      </w:pPr>
+      <w:proofErr w:type="spellStart"/>
+      <w:r>
+        <w:rPr>
+          <w:sz w:val="28"/>
+          <w:szCs w:val="28"/>
+          <w:lang w:val="en-US"/>
+        </w:rPr>
+        <w:t>Endi</w:t>
+      </w:r>
+      <w:proofErr w:type="spellEnd"/>
+      <w:r>
+        <w:rPr>
+          <w:sz w:val="28"/>
+          <w:szCs w:val="28"/>
+          <w:lang w:val="en-US"/>
+        </w:rPr>
+        <w:t xml:space="preserve"> </w:t>
+      </w:r>
+      <w:proofErr w:type="spellStart"/>
+      <w:r>
+        <w:rPr>
+          <w:sz w:val="28"/>
+          <w:szCs w:val="28"/>
+          <w:lang w:val="en-US"/>
+        </w:rPr>
+        <w:t>Dockerfile</w:t>
+      </w:r>
+      <w:proofErr w:type="spellEnd"/>
+      <w:r>
+        <w:rPr>
+          <w:sz w:val="28"/>
+          <w:szCs w:val="28"/>
+          <w:lang w:val="en-US"/>
+        </w:rPr>
+        <w:t xml:space="preserve"> </w:t>
+      </w:r>
+      <w:proofErr w:type="spellStart"/>
+      <w:r>
+        <w:rPr>
+          <w:sz w:val="28"/>
+          <w:szCs w:val="28"/>
+          <w:lang w:val="en-US"/>
+        </w:rPr>
+        <w:t>qo’shamiz</w:t>
+      </w:r>
+      <w:proofErr w:type="spellEnd"/>
+      <w:r>
+        <w:rPr>
+          <w:sz w:val="28"/>
+          <w:szCs w:val="28"/>
+          <w:lang w:val="en-US"/>
+        </w:rPr>
+        <w:t>.</w:t>
+      </w:r>
+    </w:p>
+    <w:p>
+      <w:pPr>
+        <w:rPr>
+          <w:sz w:val="28"/>
+          <w:szCs w:val="28"/>
+          <w:lang w:val="en-US"/>
+        </w:rPr>
+      </w:pPr>
+      <w:r>
+        <w:rPr>
+          <w:noProof/>
+        </w:rPr>
+        <w:drawing>
+          <wp:inline distT="0" distB="0" distL="0" distR="0" wp14:anchorId="57389D7D" wp14:editId="31FEA85E">
+            <wp:extent cx="2781300" cy="1504950"/>
+            <wp:effectExtent l="0" t="0" r="0" b="0"/>
+            <wp:docPr id="4" name="Рисунок 4"/>
+            <wp:cNvGraphicFramePr>
+              <a:graphicFrameLocks xmlns:a="http://schemas.openxmlformats.org/drawingml/2006/main" noChangeAspect="1"/>
+            </wp:cNvGraphicFramePr>
+            <a:graphic xmlns:a="http://schemas.openxmlformats.org/drawingml/2006/main">
+              <a:graphicData uri="http://schemas.openxmlformats.org/drawingml/2006/picture">
+                <pic:pic xmlns:pic="http://schemas.openxmlformats.org/drawingml/2006/picture">
+                  <pic:nvPicPr>
+                    <pic:cNvPr id="1" name=""/>
+                    <pic:cNvPicPr/>
+                  </pic:nvPicPr>
+                  <pic:blipFill>
+                    <a:blip r:embed="rId7"/>
+                    <a:stretch>
+                      <a:fillRect/>
+                    </a:stretch>
+                  </pic:blipFill>
+                  <pic:spPr>
+                    <a:xfrm>
+                      <a:off x="0" y="0"/>
+                      <a:ext cx="2781300" cy="1504950"/>
+                    </a:xfrm>
+                    <a:prstGeom prst="rect">
+                      <a:avLst/>
+                    </a:prstGeom>
+                  </pic:spPr>
+                </pic:pic>
+              </a:graphicData>
+            </a:graphic>
+          </wp:inline>
+        </w:drawing>
+      </w:r>
+    </w:p>
+    <w:p>
+      <w:pPr>
+        <w:rPr>
+          <w:sz w:val="28"/>
+          <w:szCs w:val="28"/>
+          <w:lang w:val="en-US"/>
+        </w:rPr>
+      </w:pPr>
+      <w:proofErr w:type="spellStart"/>
+      <w:r>
+        <w:rPr>
+          <w:sz w:val="28"/>
+          <w:szCs w:val="28"/>
+          <w:lang w:val="en-US"/>
+        </w:rPr>
+        <w:t>Dockerfile</w:t>
+      </w:r>
+      <w:proofErr w:type="spellEnd"/>
+      <w:r>
+        <w:rPr>
+          <w:sz w:val="28"/>
+          <w:szCs w:val="28"/>
+          <w:lang w:val="en-US"/>
+        </w:rPr>
+        <w:t xml:space="preserve"> da biz </w:t>
+      </w:r>
+      <w:proofErr w:type="spellStart"/>
+      <w:r>
+        <w:rPr>
+          <w:sz w:val="28"/>
+          <w:szCs w:val="28"/>
+          <w:lang w:val="en-US"/>
+        </w:rPr>
+        <w:t>loyixamizning</w:t>
+      </w:r>
+      <w:proofErr w:type="spellEnd"/>
+      <w:r>
+        <w:rPr>
+          <w:sz w:val="28"/>
+          <w:szCs w:val="28"/>
+          <w:lang w:val="en-US"/>
+        </w:rPr>
+        <w:t xml:space="preserve"> </w:t>
+      </w:r>
+      <w:proofErr w:type="spellStart"/>
+      <w:r>
+        <w:rPr>
+          <w:sz w:val="28"/>
+          <w:szCs w:val="28"/>
+          <w:lang w:val="en-US"/>
+        </w:rPr>
+        <w:t>asosiy</w:t>
+      </w:r>
+      <w:proofErr w:type="spellEnd"/>
+      <w:r>
+        <w:rPr>
+          <w:sz w:val="28"/>
+          <w:szCs w:val="28"/>
+          <w:lang w:val="en-US"/>
+        </w:rPr>
+        <w:t xml:space="preserve"> image </w:t>
+      </w:r>
+      <w:proofErr w:type="spellStart"/>
+      <w:r>
+        <w:rPr>
+          <w:sz w:val="28"/>
+          <w:szCs w:val="28"/>
+          <w:lang w:val="en-US"/>
+        </w:rPr>
+        <w:t>ni</w:t>
+      </w:r>
+      <w:proofErr w:type="spellEnd"/>
+      <w:r>
+        <w:rPr>
+          <w:sz w:val="28"/>
+          <w:szCs w:val="28"/>
+          <w:lang w:val="en-US"/>
+        </w:rPr>
+        <w:t xml:space="preserve"> </w:t>
+      </w:r>
+      <w:proofErr w:type="spellStart"/>
+      <w:r>
+        <w:rPr>
+          <w:sz w:val="28"/>
+          <w:szCs w:val="28"/>
+          <w:lang w:val="en-US"/>
+        </w:rPr>
+        <w:t>qilamiz</w:t>
+      </w:r>
+      <w:proofErr w:type="spellEnd"/>
+      <w:r>
+        <w:rPr>
+          <w:sz w:val="28"/>
+          <w:szCs w:val="28"/>
+          <w:lang w:val="en-US"/>
+        </w:rPr>
+        <w:t xml:space="preserve">. Image </w:t>
+      </w:r>
+      <w:proofErr w:type="spellStart"/>
+      <w:r>
+        <w:rPr>
+          <w:sz w:val="28"/>
+          <w:szCs w:val="28"/>
+          <w:lang w:val="en-US"/>
+        </w:rPr>
+        <w:t>bu</w:t>
+      </w:r>
+      <w:proofErr w:type="spellEnd"/>
+      <w:r>
+        <w:rPr>
+          <w:sz w:val="28"/>
+          <w:szCs w:val="28"/>
+          <w:lang w:val="en-US"/>
+        </w:rPr>
+        <w:t xml:space="preserve"> </w:t>
+      </w:r>
+      <w:proofErr w:type="spellStart"/>
+      <w:r>
+        <w:rPr>
+          <w:sz w:val="28"/>
+          <w:szCs w:val="28"/>
+          <w:lang w:val="en-US"/>
+        </w:rPr>
+        <w:t>obraz</w:t>
+      </w:r>
+      <w:proofErr w:type="spellEnd"/>
+      <w:r>
+        <w:rPr>
+          <w:sz w:val="28"/>
+          <w:szCs w:val="28"/>
+          <w:lang w:val="en-US"/>
+        </w:rPr>
+        <w:t xml:space="preserve">, </w:t>
+      </w:r>
+      <w:proofErr w:type="spellStart"/>
+      <w:r>
+        <w:rPr>
+          <w:sz w:val="28"/>
+          <w:szCs w:val="28"/>
+          <w:lang w:val="en-US"/>
+        </w:rPr>
+        <w:t>obraz</w:t>
+      </w:r>
+      <w:proofErr w:type="spellEnd"/>
+      <w:r>
+        <w:rPr>
+          <w:sz w:val="28"/>
+          <w:szCs w:val="28"/>
+          <w:lang w:val="en-US"/>
+        </w:rPr>
+        <w:t xml:space="preserve"> </w:t>
+      </w:r>
+      <w:proofErr w:type="spellStart"/>
+      <w:r>
+        <w:rPr>
+          <w:sz w:val="28"/>
+          <w:szCs w:val="28"/>
+          <w:lang w:val="en-US"/>
+        </w:rPr>
+        <w:t>bu</w:t>
+      </w:r>
+      <w:proofErr w:type="spellEnd"/>
+      <w:r>
+        <w:rPr>
+          <w:sz w:val="28"/>
+          <w:szCs w:val="28"/>
+          <w:lang w:val="en-US"/>
+        </w:rPr>
+        <w:t xml:space="preserve"> .iso </w:t>
+      </w:r>
+      <w:proofErr w:type="spellStart"/>
+      <w:r>
+        <w:rPr>
+          <w:sz w:val="28"/>
+          <w:szCs w:val="28"/>
+          <w:lang w:val="en-US"/>
+        </w:rPr>
+        <w:t>formatidagi</w:t>
+      </w:r>
+      <w:proofErr w:type="spellEnd"/>
+      <w:r>
+        <w:rPr>
+          <w:sz w:val="28"/>
+          <w:szCs w:val="28"/>
+          <w:lang w:val="en-US"/>
+        </w:rPr>
+        <w:t xml:space="preserve"> </w:t>
+      </w:r>
+      <w:proofErr w:type="spellStart"/>
+      <w:r>
+        <w:rPr>
+          <w:sz w:val="28"/>
+          <w:szCs w:val="28"/>
+          <w:lang w:val="en-US"/>
+        </w:rPr>
+        <w:t>faylga</w:t>
+      </w:r>
+      <w:proofErr w:type="spellEnd"/>
+      <w:r>
+        <w:rPr>
+          <w:sz w:val="28"/>
+          <w:szCs w:val="28"/>
+          <w:lang w:val="en-US"/>
+        </w:rPr>
+        <w:t xml:space="preserve"> </w:t>
+      </w:r>
+      <w:proofErr w:type="spellStart"/>
+      <w:r>
+        <w:rPr>
+          <w:sz w:val="28"/>
+          <w:szCs w:val="28"/>
+          <w:lang w:val="en-US"/>
+        </w:rPr>
+        <w:t>o’xshagan</w:t>
+      </w:r>
+      <w:proofErr w:type="spellEnd"/>
+      <w:r>
+        <w:rPr>
+          <w:sz w:val="28"/>
+          <w:szCs w:val="28"/>
+          <w:lang w:val="en-US"/>
+        </w:rPr>
+        <w:t xml:space="preserve"> </w:t>
+      </w:r>
+      <w:proofErr w:type="spellStart"/>
+      <w:r>
+        <w:rPr>
+          <w:sz w:val="28"/>
+          <w:szCs w:val="28"/>
+          <w:lang w:val="en-US"/>
+        </w:rPr>
+        <w:t>narsa</w:t>
+      </w:r>
+      <w:proofErr w:type="spellEnd"/>
+      <w:r>
+        <w:rPr>
+          <w:sz w:val="28"/>
+          <w:szCs w:val="28"/>
+          <w:lang w:val="en-US"/>
+        </w:rPr>
+        <w:t xml:space="preserve"> </w:t>
+      </w:r>
+      <w:proofErr w:type="spellStart"/>
+      <w:r>
+        <w:rPr>
+          <w:sz w:val="28"/>
+          <w:szCs w:val="28"/>
+          <w:lang w:val="en-US"/>
+        </w:rPr>
+        <w:t>bo’lsa</w:t>
+      </w:r>
+      <w:proofErr w:type="spellEnd"/>
+      <w:r>
+        <w:rPr>
+          <w:sz w:val="28"/>
+          <w:szCs w:val="28"/>
+          <w:lang w:val="en-US"/>
+        </w:rPr>
+        <w:t xml:space="preserve"> </w:t>
+      </w:r>
+      <w:proofErr w:type="spellStart"/>
+      <w:r>
+        <w:rPr>
+          <w:sz w:val="28"/>
+          <w:szCs w:val="28"/>
+          <w:lang w:val="en-US"/>
+        </w:rPr>
+        <w:t>kerak</w:t>
+      </w:r>
+      <w:proofErr w:type="spellEnd"/>
+    </w:p>
+    <w:p>
+      <w:pPr>
+        <w:rPr>
+          <w:sz w:val="28"/>
+          <w:szCs w:val="28"/>
+          <w:lang w:val="en-US"/>
+        </w:rPr>
+      </w:pPr>
+      <w:proofErr w:type="spellStart"/>
+      <w:r>
+        <w:rPr>
+          <w:sz w:val="28"/>
+          <w:szCs w:val="28"/>
+          <w:lang w:val="en-US"/>
+        </w:rPr>
+        <w:t>Endi</w:t>
+      </w:r>
+      <w:proofErr w:type="spellEnd"/>
+      <w:r>
+        <w:rPr>
+          <w:sz w:val="28"/>
+          <w:szCs w:val="28"/>
+          <w:lang w:val="en-US"/>
+        </w:rPr>
+        <w:t xml:space="preserve"> </w:t>
+      </w:r>
+      <w:proofErr w:type="spellStart"/>
+      <w:r>
+        <w:rPr>
+          <w:sz w:val="28"/>
+          <w:szCs w:val="28"/>
+          <w:lang w:val="en-US"/>
+        </w:rPr>
+        <w:t>Dockerfile</w:t>
+      </w:r>
+      <w:proofErr w:type="spellEnd"/>
+      <w:r>
+        <w:rPr>
+          <w:sz w:val="28"/>
+          <w:szCs w:val="28"/>
+          <w:lang w:val="en-US"/>
+        </w:rPr>
+        <w:t xml:space="preserve"> </w:t>
+      </w:r>
+      <w:proofErr w:type="spellStart"/>
+      <w:r>
+        <w:rPr>
+          <w:sz w:val="28"/>
+          <w:szCs w:val="28"/>
+          <w:lang w:val="en-US"/>
+        </w:rPr>
+        <w:t>ni</w:t>
+      </w:r>
+      <w:proofErr w:type="spellEnd"/>
+      <w:r>
+        <w:rPr>
+          <w:sz w:val="28"/>
+          <w:szCs w:val="28"/>
+          <w:lang w:val="en-US"/>
+        </w:rPr>
+        <w:t xml:space="preserve"> </w:t>
+      </w:r>
+      <w:proofErr w:type="spellStart"/>
+      <w:r>
+        <w:rPr>
+          <w:sz w:val="28"/>
+          <w:szCs w:val="28"/>
+          <w:lang w:val="en-US"/>
+        </w:rPr>
+        <w:t>ichiga</w:t>
+      </w:r>
+      <w:proofErr w:type="spellEnd"/>
+      <w:r>
+        <w:rPr>
+          <w:sz w:val="28"/>
+          <w:szCs w:val="28"/>
+          <w:lang w:val="en-US"/>
+        </w:rPr>
+        <w:t xml:space="preserve"> </w:t>
+      </w:r>
+      <w:proofErr w:type="spellStart"/>
+      <w:r>
+        <w:rPr>
+          <w:sz w:val="28"/>
+          <w:szCs w:val="28"/>
+          <w:lang w:val="en-US"/>
+        </w:rPr>
+        <w:t>quyidagilarni</w:t>
+      </w:r>
+      <w:proofErr w:type="spellEnd"/>
+      <w:r>
+        <w:rPr>
+          <w:sz w:val="28"/>
+          <w:szCs w:val="28"/>
+          <w:lang w:val="en-US"/>
+        </w:rPr>
+        <w:t xml:space="preserve"> </w:t>
+      </w:r>
+      <w:proofErr w:type="spellStart"/>
+      <w:r>
+        <w:rPr>
+          <w:sz w:val="28"/>
+          <w:szCs w:val="28"/>
+          <w:lang w:val="en-US"/>
+        </w:rPr>
+        <w:t>yozamiz</w:t>
+      </w:r>
+      <w:proofErr w:type="spellEnd"/>
+      <w:r>
+        <w:rPr>
+          <w:sz w:val="28"/>
+          <w:szCs w:val="28"/>
+          <w:lang w:val="en-US"/>
+        </w:rPr>
+        <w:t>.</w:t>
+      </w:r>
+    </w:p>
+    <w:p>
+      <w:pPr>
+        <w:pStyle w:val="HTML"/>
+        <w:shd w:val="clear" w:color="auto" w:fill="282C34"/>
+        <w:rPr>
+          <w:color w:val="BBBBBB"/>
+          <w:lang w:val="en-US"/>
+        </w:rPr>
+      </w:pPr>
+      <w:r>
+        <w:rPr>
+          <w:color w:val="61AFEF"/>
+          <w:lang w:val="en-US"/>
+        </w:rPr>
+        <w:t xml:space="preserve">FROM </w:t>
+      </w:r>
+      <w:r>
+        <w:rPr>
+          <w:color w:val="BBBBBB"/>
+          <w:lang w:val="en-US"/>
+        </w:rPr>
+        <w:t>python:</w:t>
+      </w:r>
+      <w:r>
+        <w:rPr>
+          <w:color w:val="D19A66"/>
+          <w:lang w:val="en-US"/>
+        </w:rPr>
+        <w:t>3.9</w:t>
+      </w:r>
+      <w:r>
+        <w:rPr>
+          <w:color w:val="61AFEF"/>
+          <w:lang w:val="en-US"/>
+        </w:rPr>
+        <w:t>-</w:t>
+      </w:r>
+      <w:r>
+        <w:rPr>
+          <w:color w:val="BBBBBB"/>
+          <w:lang w:val="en-US"/>
+        </w:rPr>
+        <w:t>alpine3</w:t>
+      </w:r>
+      <w:r>
+        <w:rPr>
+          <w:color w:val="D19A66"/>
+          <w:lang w:val="en-US"/>
+        </w:rPr>
+        <w:t>.16</w:t>
+      </w:r>
+      <w:r>
+        <w:rPr>
+          <w:color w:val="D19A66"/>
+          <w:lang w:val="en-US"/>
+        </w:rPr>
+        <w:br/>
+      </w:r>
+      <w:r>
+        <w:rPr>
+          <w:color w:val="D19A66"/>
+          <w:lang w:val="en-US"/>
+        </w:rPr>
+        <w:br/>
+      </w:r>
+      <w:r>
+        <w:rPr>
+          <w:color w:val="61AFEF"/>
+          <w:lang w:val="en-US"/>
+        </w:rPr>
+        <w:t xml:space="preserve">COPY </w:t>
+      </w:r>
+      <w:r>
+        <w:rPr>
+          <w:color w:val="BBBBBB"/>
+          <w:lang w:val="en-US"/>
+        </w:rPr>
+        <w:t xml:space="preserve">requirements.txt </w:t>
+      </w:r>
+      <w:r>
+        <w:rPr>
+          <w:color w:val="61AFEF"/>
+          <w:lang w:val="en-US"/>
+        </w:rPr>
+        <w:t>/</w:t>
+      </w:r>
+      <w:r>
+        <w:rPr>
+          <w:color w:val="BBBBBB"/>
+          <w:lang w:val="en-US"/>
+        </w:rPr>
+        <w:t>temp</w:t>
+      </w:r>
+      <w:r>
+        <w:rPr>
+          <w:color w:val="61AFEF"/>
+          <w:lang w:val="en-US"/>
+        </w:rPr>
+        <w:t>/</w:t>
+      </w:r>
+      <w:r>
+        <w:rPr>
+          <w:color w:val="BBBBBB"/>
+          <w:lang w:val="en-US"/>
+        </w:rPr>
+        <w:t>requirements.txt</w:t>
+      </w:r>
+    </w:p>
+    <w:p>
+      <w:pPr>
+        <w:rPr>
+          <w:sz w:val="28"/>
+          <w:szCs w:val="28"/>
+          <w:lang w:val="en-US"/>
+        </w:rPr>
+      </w:pPr>
+      <w:r>
+        <w:rPr>
+          <w:sz w:val="28"/>
+          <w:szCs w:val="28"/>
+          <w:lang w:val="en-US"/>
+        </w:rPr>
+        <w:t xml:space="preserve">Bu </w:t>
+      </w:r>
+      <w:proofErr w:type="spellStart"/>
+      <w:r>
+        <w:rPr>
+          <w:sz w:val="28"/>
+          <w:szCs w:val="28"/>
+          <w:lang w:val="en-US"/>
+        </w:rPr>
+        <w:t>yerda</w:t>
+      </w:r>
+      <w:proofErr w:type="spellEnd"/>
+      <w:r>
+        <w:rPr>
+          <w:sz w:val="28"/>
+          <w:szCs w:val="28"/>
+          <w:lang w:val="en-US"/>
+        </w:rPr>
+        <w:t xml:space="preserve"> </w:t>
+      </w:r>
+      <w:r>
+        <w:rPr>
+          <w:sz w:val="28"/>
+          <w:szCs w:val="28"/>
+          <w:lang w:val="en-US"/>
+        </w:rPr>
+        <w:t xml:space="preserve">alpine </w:t>
+      </w:r>
+      <w:proofErr w:type="spellStart"/>
+      <w:r>
+        <w:rPr>
+          <w:sz w:val="28"/>
+          <w:szCs w:val="28"/>
+          <w:lang w:val="en-US"/>
+        </w:rPr>
+        <w:t>bu</w:t>
+      </w:r>
+      <w:proofErr w:type="spellEnd"/>
+      <w:r>
+        <w:rPr>
+          <w:sz w:val="28"/>
+          <w:szCs w:val="28"/>
+          <w:lang w:val="en-US"/>
+        </w:rPr>
+        <w:t xml:space="preserve"> </w:t>
+      </w:r>
+      <w:proofErr w:type="spellStart"/>
+      <w:r>
+        <w:rPr>
+          <w:sz w:val="28"/>
+          <w:szCs w:val="28"/>
+          <w:lang w:val="en-US"/>
+        </w:rPr>
+        <w:t>linux</w:t>
+      </w:r>
+      <w:proofErr w:type="spellEnd"/>
+      <w:r>
+        <w:rPr>
+          <w:sz w:val="28"/>
+          <w:szCs w:val="28"/>
+          <w:lang w:val="en-US"/>
+        </w:rPr>
+        <w:t xml:space="preserve"> </w:t>
+      </w:r>
+      <w:proofErr w:type="spellStart"/>
+      <w:r>
+        <w:rPr>
+          <w:sz w:val="28"/>
+          <w:szCs w:val="28"/>
+          <w:lang w:val="en-US"/>
+        </w:rPr>
+        <w:t>ni</w:t>
+      </w:r>
+      <w:proofErr w:type="spellEnd"/>
+      <w:r>
+        <w:rPr>
+          <w:sz w:val="28"/>
+          <w:szCs w:val="28"/>
+          <w:lang w:val="en-US"/>
+        </w:rPr>
+        <w:t xml:space="preserve"> </w:t>
+      </w:r>
+      <w:proofErr w:type="spellStart"/>
+      <w:r>
+        <w:rPr>
+          <w:sz w:val="28"/>
+          <w:szCs w:val="28"/>
+          <w:lang w:val="en-US"/>
+        </w:rPr>
+        <w:t>versiyasi</w:t>
+      </w:r>
+      <w:proofErr w:type="spellEnd"/>
+      <w:r>
+        <w:rPr>
+          <w:sz w:val="28"/>
+          <w:szCs w:val="28"/>
+          <w:lang w:val="en-US"/>
+        </w:rPr>
+        <w:t xml:space="preserve"> </w:t>
+      </w:r>
+      <w:proofErr w:type="spellStart"/>
+      <w:r>
+        <w:rPr>
+          <w:sz w:val="28"/>
+          <w:szCs w:val="28"/>
+          <w:lang w:val="en-US"/>
+        </w:rPr>
+        <w:t>buni</w:t>
+      </w:r>
+      <w:proofErr w:type="spellEnd"/>
+      <w:r>
+        <w:rPr>
+          <w:sz w:val="28"/>
+          <w:szCs w:val="28"/>
+          <w:lang w:val="en-US"/>
+        </w:rPr>
+        <w:t xml:space="preserve"> </w:t>
+      </w:r>
+      <w:proofErr w:type="spellStart"/>
+      <w:r>
+        <w:rPr>
+          <w:sz w:val="28"/>
+          <w:szCs w:val="28"/>
+          <w:lang w:val="en-US"/>
+        </w:rPr>
+        <w:t>menimcha</w:t>
+      </w:r>
+      <w:proofErr w:type="spellEnd"/>
+      <w:r>
+        <w:rPr>
+          <w:sz w:val="28"/>
+          <w:szCs w:val="28"/>
+          <w:lang w:val="en-US"/>
+        </w:rPr>
+        <w:t xml:space="preserve"> docker hub dan </w:t>
+      </w:r>
+      <w:proofErr w:type="spellStart"/>
+      <w:r>
+        <w:rPr>
+          <w:sz w:val="28"/>
+          <w:szCs w:val="28"/>
+          <w:lang w:val="en-US"/>
+        </w:rPr>
+        <w:t>ko’rishimiz</w:t>
+      </w:r>
+      <w:proofErr w:type="spellEnd"/>
+      <w:r>
+        <w:rPr>
+          <w:sz w:val="28"/>
+          <w:szCs w:val="28"/>
+          <w:lang w:val="en-US"/>
+        </w:rPr>
+        <w:t xml:space="preserve"> </w:t>
+      </w:r>
+      <w:proofErr w:type="spellStart"/>
+      <w:r>
+        <w:rPr>
+          <w:sz w:val="28"/>
+          <w:szCs w:val="28"/>
+          <w:lang w:val="en-US"/>
+        </w:rPr>
+        <w:t>mumkin</w:t>
+      </w:r>
+      <w:proofErr w:type="spellEnd"/>
+      <w:r>
+        <w:rPr>
+          <w:sz w:val="28"/>
+          <w:szCs w:val="28"/>
+          <w:lang w:val="en-US"/>
+        </w:rPr>
+        <w:t>.</w:t>
+      </w:r>
+    </w:p>
+    <w:p>
+      <w:pPr>
+        <w:rPr>
+          <w:sz w:val="28"/>
+          <w:szCs w:val="28"/>
+          <w:lang w:val="en-US"/>
+        </w:rPr>
+      </w:pPr>
+      <w:proofErr w:type="spellStart"/>
+      <w:r>
+        <w:rPr>
+          <w:sz w:val="28"/>
+          <w:szCs w:val="28"/>
+          <w:lang w:val="en-US"/>
+        </w:rPr>
+        <w:t>Endi</w:t>
+      </w:r>
+      <w:proofErr w:type="spellEnd"/>
+      <w:r>
+        <w:rPr>
+          <w:sz w:val="28"/>
+          <w:szCs w:val="28"/>
+          <w:lang w:val="en-US"/>
+        </w:rPr>
+        <w:t xml:space="preserve"> </w:t>
+      </w:r>
+      <w:r>
+        <w:rPr>
+          <w:sz w:val="28"/>
+          <w:szCs w:val="28"/>
+          <w:highlight w:val="green"/>
+          <w:lang w:val="en-US"/>
+        </w:rPr>
+        <w:t>service</w:t>
+      </w:r>
+      <w:r>
+        <w:rPr>
+          <w:sz w:val="28"/>
+          <w:szCs w:val="28"/>
+          <w:lang w:val="en-US"/>
+        </w:rPr>
+        <w:t xml:space="preserve"> </w:t>
+      </w:r>
+      <w:proofErr w:type="spellStart"/>
+      <w:r>
+        <w:rPr>
+          <w:sz w:val="28"/>
+          <w:szCs w:val="28"/>
+          <w:lang w:val="en-US"/>
+        </w:rPr>
+        <w:t>nomli</w:t>
+      </w:r>
+      <w:proofErr w:type="spellEnd"/>
+      <w:r>
+        <w:rPr>
+          <w:sz w:val="28"/>
+          <w:szCs w:val="28"/>
+          <w:lang w:val="en-US"/>
+        </w:rPr>
+        <w:t xml:space="preserve"> </w:t>
+      </w:r>
+      <w:proofErr w:type="spellStart"/>
+      <w:r>
+        <w:rPr>
+          <w:sz w:val="28"/>
+          <w:szCs w:val="28"/>
+          <w:lang w:val="en-US"/>
+        </w:rPr>
+        <w:t>papka</w:t>
+      </w:r>
+      <w:proofErr w:type="spellEnd"/>
+      <w:r>
+        <w:rPr>
+          <w:sz w:val="28"/>
+          <w:szCs w:val="28"/>
+          <w:lang w:val="en-US"/>
+        </w:rPr>
+        <w:t xml:space="preserve"> </w:t>
+      </w:r>
+      <w:proofErr w:type="spellStart"/>
+      <w:r>
+        <w:rPr>
+          <w:sz w:val="28"/>
+          <w:szCs w:val="28"/>
+          <w:lang w:val="en-US"/>
+        </w:rPr>
+        <w:t>ochamiz</w:t>
+      </w:r>
+      <w:proofErr w:type="spellEnd"/>
+      <w:r>
+        <w:rPr>
+          <w:sz w:val="28"/>
+          <w:szCs w:val="28"/>
+          <w:lang w:val="en-US"/>
+        </w:rPr>
+        <w:t xml:space="preserve"> </w:t>
+      </w:r>
+      <w:proofErr w:type="spellStart"/>
+      <w:r>
+        <w:rPr>
+          <w:sz w:val="28"/>
+          <w:szCs w:val="28"/>
+          <w:lang w:val="en-US"/>
+        </w:rPr>
+        <w:t>va</w:t>
+      </w:r>
+      <w:proofErr w:type="spellEnd"/>
+      <w:r>
+        <w:rPr>
+          <w:sz w:val="28"/>
+          <w:szCs w:val="28"/>
+          <w:lang w:val="en-US"/>
+        </w:rPr>
+        <w:t xml:space="preserve"> </w:t>
+      </w:r>
+      <w:proofErr w:type="spellStart"/>
+      <w:r>
+        <w:rPr>
+          <w:sz w:val="28"/>
+          <w:szCs w:val="28"/>
+          <w:lang w:val="en-US"/>
+        </w:rPr>
+        <w:t>bu</w:t>
+      </w:r>
+      <w:proofErr w:type="spellEnd"/>
+      <w:r>
+        <w:rPr>
+          <w:sz w:val="28"/>
+          <w:szCs w:val="28"/>
+          <w:lang w:val="en-US"/>
+        </w:rPr>
+        <w:t xml:space="preserve"> </w:t>
+      </w:r>
+      <w:proofErr w:type="spellStart"/>
+      <w:r>
+        <w:rPr>
+          <w:sz w:val="28"/>
+          <w:szCs w:val="28"/>
+          <w:lang w:val="en-US"/>
+        </w:rPr>
+        <w:t>papkani</w:t>
+      </w:r>
+      <w:proofErr w:type="spellEnd"/>
+      <w:r>
+        <w:rPr>
+          <w:sz w:val="28"/>
+          <w:szCs w:val="28"/>
+          <w:lang w:val="en-US"/>
+        </w:rPr>
+        <w:t xml:space="preserve"> Ichida </w:t>
+      </w:r>
+      <w:proofErr w:type="spellStart"/>
+      <w:r>
+        <w:rPr>
+          <w:sz w:val="28"/>
+          <w:szCs w:val="28"/>
+          <w:lang w:val="en-US"/>
+        </w:rPr>
+        <w:t>bizni</w:t>
+      </w:r>
+      <w:proofErr w:type="spellEnd"/>
+      <w:r>
+        <w:rPr>
+          <w:sz w:val="28"/>
+          <w:szCs w:val="28"/>
+          <w:lang w:val="en-US"/>
+        </w:rPr>
+        <w:t xml:space="preserve"> </w:t>
+      </w:r>
+      <w:proofErr w:type="spellStart"/>
+      <w:r>
+        <w:rPr>
+          <w:sz w:val="28"/>
+          <w:szCs w:val="28"/>
+          <w:lang w:val="en-US"/>
+        </w:rPr>
+        <w:t>django</w:t>
+      </w:r>
+      <w:proofErr w:type="spellEnd"/>
+      <w:r>
+        <w:rPr>
+          <w:sz w:val="28"/>
+          <w:szCs w:val="28"/>
+          <w:lang w:val="en-US"/>
+        </w:rPr>
+        <w:t xml:space="preserve"> </w:t>
+      </w:r>
+      <w:proofErr w:type="spellStart"/>
+      <w:r>
+        <w:rPr>
+          <w:sz w:val="28"/>
+          <w:szCs w:val="28"/>
+          <w:lang w:val="en-US"/>
+        </w:rPr>
+        <w:t>loyixamiz</w:t>
+      </w:r>
+      <w:proofErr w:type="spellEnd"/>
+      <w:r>
+        <w:rPr>
+          <w:sz w:val="28"/>
+          <w:szCs w:val="28"/>
+          <w:lang w:val="en-US"/>
+        </w:rPr>
+        <w:t xml:space="preserve"> </w:t>
+      </w:r>
+      <w:proofErr w:type="spellStart"/>
+      <w:r>
+        <w:rPr>
+          <w:sz w:val="28"/>
+          <w:szCs w:val="28"/>
+          <w:lang w:val="en-US"/>
+        </w:rPr>
+        <w:t>joylashadi</w:t>
+      </w:r>
+      <w:proofErr w:type="spellEnd"/>
+      <w:r>
+        <w:rPr>
+          <w:sz w:val="28"/>
+          <w:szCs w:val="28"/>
+          <w:lang w:val="en-US"/>
+        </w:rPr>
+        <w:t>.</w:t>
+      </w:r>
+    </w:p>
+    <w:p>
+      <w:pPr>
+        <w:rPr>
+          <w:sz w:val="28"/>
+          <w:szCs w:val="28"/>
+          <w:lang w:val="en-US"/>
+        </w:rPr>
+      </w:pPr>
+      <w:proofErr w:type="spellStart"/>
+      <w:r>
+        <w:rPr>
+          <w:sz w:val="28"/>
+          <w:szCs w:val="28"/>
+          <w:lang w:val="en-US"/>
+        </w:rPr>
+        <w:lastRenderedPageBreak/>
+        <w:t>Dockerfile</w:t>
+      </w:r>
+      <w:proofErr w:type="spellEnd"/>
+      <w:r>
+        <w:rPr>
+          <w:sz w:val="28"/>
+          <w:szCs w:val="28"/>
+          <w:lang w:val="en-US"/>
+        </w:rPr>
+        <w:t xml:space="preserve"> da </w:t>
+      </w:r>
+      <w:proofErr w:type="spellStart"/>
+      <w:r>
+        <w:rPr>
+          <w:sz w:val="28"/>
+          <w:szCs w:val="28"/>
+          <w:lang w:val="en-US"/>
+        </w:rPr>
+        <w:t>yozganlarimiz</w:t>
+      </w:r>
+      <w:proofErr w:type="spellEnd"/>
+    </w:p>
+    <w:p>
+      <w:pPr>
+        <w:pStyle w:val="HTML"/>
+        <w:shd w:val="clear" w:color="auto" w:fill="282C34"/>
+        <w:rPr>
+          <w:color w:val="BBBBBB"/>
+          <w:lang w:val="en-US"/>
+        </w:rPr>
+      </w:pPr>
+      <w:r>
+        <w:rPr>
+          <w:color w:val="61AFEF"/>
+          <w:lang w:val="en-US"/>
+        </w:rPr>
+        <w:t xml:space="preserve">FROM </w:t>
+      </w:r>
+      <w:r>
+        <w:rPr>
+          <w:color w:val="BBBBBB"/>
+          <w:lang w:val="en-US"/>
+        </w:rPr>
+        <w:t>python:</w:t>
+      </w:r>
+      <w:r>
+        <w:rPr>
+          <w:color w:val="D19A66"/>
+          <w:lang w:val="en-US"/>
+        </w:rPr>
+        <w:t>3.9</w:t>
+      </w:r>
+      <w:r>
+        <w:rPr>
+          <w:color w:val="61AFEF"/>
+          <w:lang w:val="en-US"/>
+        </w:rPr>
+        <w:t>-</w:t>
+      </w:r>
+      <w:r>
+        <w:rPr>
+          <w:color w:val="BBBBBB"/>
+          <w:lang w:val="en-US"/>
+        </w:rPr>
+        <w:t>alpine3</w:t>
+      </w:r>
+      <w:r>
+        <w:rPr>
+          <w:color w:val="D19A66"/>
+          <w:lang w:val="en-US"/>
+        </w:rPr>
+        <w:t>.16</w:t>
+      </w:r>
+      <w:r>
+        <w:rPr>
+          <w:color w:val="D19A66"/>
+          <w:lang w:val="en-US"/>
+        </w:rPr>
+        <w:br/>
+      </w:r>
+      <w:r>
+        <w:rPr>
+          <w:color w:val="D19A66"/>
+          <w:lang w:val="en-US"/>
+        </w:rPr>
+        <w:br/>
+      </w:r>
+      <w:r>
+        <w:rPr>
+          <w:color w:val="61AFEF"/>
+          <w:lang w:val="en-US"/>
+        </w:rPr>
+        <w:t xml:space="preserve">COPY </w:t>
+      </w:r>
+      <w:r>
+        <w:rPr>
+          <w:color w:val="BBBBBB"/>
+          <w:lang w:val="en-US"/>
+        </w:rPr>
+        <w:t xml:space="preserve">requirements.txt </w:t>
+      </w:r>
+      <w:r>
+        <w:rPr>
+          <w:color w:val="61AFEF"/>
+          <w:lang w:val="en-US"/>
+        </w:rPr>
+        <w:t>/</w:t>
+      </w:r>
+      <w:r>
+        <w:rPr>
+          <w:color w:val="BBBBBB"/>
+          <w:lang w:val="en-US"/>
+        </w:rPr>
+        <w:t>temp</w:t>
+      </w:r>
+      <w:r>
+        <w:rPr>
+          <w:color w:val="61AFEF"/>
+          <w:lang w:val="en-US"/>
+        </w:rPr>
+        <w:t>/</w:t>
+      </w:r>
+      <w:r>
+        <w:rPr>
+          <w:color w:val="BBBBBB"/>
+          <w:lang w:val="en-US"/>
+        </w:rPr>
+        <w:t>requirements.txt</w:t>
+      </w:r>
+      <w:r>
+        <w:rPr>
+          <w:color w:val="BBBBBB"/>
+          <w:lang w:val="en-US"/>
+        </w:rPr>
+        <w:br/>
+      </w:r>
+      <w:r>
+        <w:rPr>
+          <w:color w:val="61AFEF"/>
+          <w:lang w:val="en-US"/>
+        </w:rPr>
+        <w:t xml:space="preserve">COPY </w:t>
+      </w:r>
+      <w:r>
+        <w:rPr>
+          <w:color w:val="BBBBBB"/>
+          <w:lang w:val="en-US"/>
+        </w:rPr>
+        <w:t xml:space="preserve">service </w:t>
+      </w:r>
+      <w:r>
+        <w:rPr>
+          <w:color w:val="61AFEF"/>
+          <w:lang w:val="en-US"/>
+        </w:rPr>
+        <w:t>/</w:t>
+      </w:r>
+      <w:r>
+        <w:rPr>
+          <w:color w:val="BBBBBB"/>
+          <w:lang w:val="en-US"/>
+        </w:rPr>
+        <w:t>service</w:t>
+      </w:r>
+      <w:r>
+        <w:rPr>
+          <w:color w:val="BBBBBB"/>
+          <w:lang w:val="en-US"/>
+        </w:rPr>
+        <w:br/>
+      </w:r>
+      <w:r>
+        <w:rPr>
+          <w:color w:val="61AFEF"/>
+          <w:lang w:val="en-US"/>
+        </w:rPr>
+        <w:t>WORKDIR /</w:t>
+      </w:r>
+      <w:r>
+        <w:rPr>
+          <w:color w:val="BBBBBB"/>
+          <w:lang w:val="en-US"/>
+        </w:rPr>
+        <w:t>service</w:t>
+      </w:r>
+      <w:r>
+        <w:rPr>
+          <w:color w:val="BBBBBB"/>
+          <w:lang w:val="en-US"/>
+        </w:rPr>
+        <w:br/>
+      </w:r>
+      <w:r>
+        <w:rPr>
+          <w:color w:val="61AFEF"/>
+          <w:lang w:val="en-US"/>
+        </w:rPr>
+        <w:t xml:space="preserve">EXPOSE </w:t>
+      </w:r>
+      <w:r>
+        <w:rPr>
+          <w:color w:val="D19A66"/>
+          <w:lang w:val="en-US"/>
+        </w:rPr>
+        <w:t>8000</w:t>
+      </w:r>
+      <w:r>
+        <w:rPr>
+          <w:color w:val="D19A66"/>
+          <w:lang w:val="en-US"/>
+        </w:rPr>
+        <w:br/>
+      </w:r>
+      <w:r>
+        <w:rPr>
+          <w:color w:val="D19A66"/>
+          <w:lang w:val="en-US"/>
+        </w:rPr>
+        <w:br/>
+      </w:r>
+      <w:r>
+        <w:rPr>
+          <w:color w:val="61AFEF"/>
+          <w:lang w:val="en-US"/>
+        </w:rPr>
+        <w:t xml:space="preserve">RUN pip </w:t>
+      </w:r>
+      <w:r>
+        <w:rPr>
+          <w:color w:val="BBBBBB"/>
+          <w:lang w:val="en-US"/>
+        </w:rPr>
+        <w:t xml:space="preserve">install </w:t>
+      </w:r>
+      <w:r>
+        <w:rPr>
+          <w:color w:val="61AFEF"/>
+          <w:lang w:val="en-US"/>
+        </w:rPr>
+        <w:t>-</w:t>
+      </w:r>
+      <w:r>
+        <w:rPr>
+          <w:color w:val="BBBBBB"/>
+          <w:lang w:val="en-US"/>
+        </w:rPr>
+        <w:t xml:space="preserve">r </w:t>
+      </w:r>
+      <w:r>
+        <w:rPr>
+          <w:color w:val="61AFEF"/>
+          <w:lang w:val="en-US"/>
+        </w:rPr>
+        <w:t>/</w:t>
+      </w:r>
+      <w:r>
+        <w:rPr>
+          <w:color w:val="BBBBBB"/>
+          <w:lang w:val="en-US"/>
+        </w:rPr>
+        <w:t>temp</w:t>
+      </w:r>
+      <w:r>
+        <w:rPr>
+          <w:color w:val="61AFEF"/>
+          <w:lang w:val="en-US"/>
+        </w:rPr>
+        <w:t>/</w:t>
+      </w:r>
+      <w:r>
+        <w:rPr>
+          <w:color w:val="BBBBBB"/>
+          <w:lang w:val="en-US"/>
+        </w:rPr>
+        <w:t>requirements.txt</w:t>
+      </w:r>
+      <w:r>
+        <w:rPr>
+          <w:color w:val="BBBBBB"/>
+          <w:lang w:val="en-US"/>
+        </w:rPr>
+        <w:br/>
+      </w:r>
+      <w:r>
+        <w:rPr>
+          <w:color w:val="61AFEF"/>
+          <w:lang w:val="en-US"/>
+        </w:rPr>
+        <w:t xml:space="preserve">RUN </w:t>
+      </w:r>
+      <w:proofErr w:type="spellStart"/>
+      <w:r>
+        <w:rPr>
+          <w:color w:val="61AFEF"/>
+          <w:lang w:val="en-US"/>
+        </w:rPr>
+        <w:t>adduser</w:t>
+      </w:r>
+      <w:proofErr w:type="spellEnd"/>
+      <w:r>
+        <w:rPr>
+          <w:color w:val="61AFEF"/>
+          <w:lang w:val="en-US"/>
+        </w:rPr>
+        <w:t xml:space="preserve"> --</w:t>
+      </w:r>
+      <w:r>
+        <w:rPr>
+          <w:color w:val="BBBBBB"/>
+          <w:lang w:val="en-US"/>
+        </w:rPr>
+        <w:t>disabled-password service-user</w:t>
+      </w:r>
+      <w:r>
+        <w:rPr>
+          <w:color w:val="BBBBBB"/>
+          <w:lang w:val="en-US"/>
+        </w:rPr>
+        <w:br/>
+      </w:r>
+      <w:r>
+        <w:rPr>
+          <w:color w:val="BBBBBB"/>
+          <w:lang w:val="en-US"/>
+        </w:rPr>
+        <w:br/>
+      </w:r>
+      <w:r>
+        <w:rPr>
+          <w:color w:val="61AFEF"/>
+          <w:lang w:val="en-US"/>
+        </w:rPr>
+        <w:t xml:space="preserve">USER </w:t>
+      </w:r>
+      <w:r>
+        <w:rPr>
+          <w:color w:val="BBBBBB"/>
+          <w:lang w:val="en-US"/>
+        </w:rPr>
+        <w:t>service-user</w:t>
+      </w:r>
+    </w:p>
+    <w:p>
+      <w:pPr>
+        <w:rPr>
+          <w:sz w:val="28"/>
+          <w:szCs w:val="28"/>
+          <w:lang w:val="en-US"/>
+        </w:rPr>
+      </w:pPr>
+      <w:r>
+        <w:rPr>
+          <w:sz w:val="28"/>
+          <w:szCs w:val="28"/>
+          <w:lang w:val="en-US"/>
+        </w:rPr>
+        <w:t xml:space="preserve">Bu </w:t>
+      </w:r>
+      <w:proofErr w:type="spellStart"/>
+      <w:r>
+        <w:rPr>
+          <w:sz w:val="28"/>
+          <w:szCs w:val="28"/>
+          <w:lang w:val="en-US"/>
+        </w:rPr>
+        <w:t>yerda</w:t>
+      </w:r>
+      <w:proofErr w:type="spellEnd"/>
+      <w:r>
+        <w:rPr>
+          <w:sz w:val="28"/>
+          <w:szCs w:val="28"/>
+          <w:lang w:val="en-US"/>
+        </w:rPr>
+        <w:t xml:space="preserve"> </w:t>
+      </w:r>
+      <w:r>
+        <w:rPr>
+          <w:color w:val="61AFEF"/>
+          <w:lang w:val="en-US"/>
+        </w:rPr>
+        <w:t>--</w:t>
+      </w:r>
+      <w:r>
+        <w:rPr>
+          <w:color w:val="BBBBBB"/>
+          <w:lang w:val="en-US"/>
+        </w:rPr>
+        <w:t>disabled-password service-user</w:t>
+      </w:r>
+      <w:r>
+        <w:rPr>
+          <w:sz w:val="28"/>
+          <w:szCs w:val="28"/>
+          <w:lang w:val="en-US"/>
+        </w:rPr>
+        <w:t xml:space="preserve"> </w:t>
+      </w:r>
+      <w:proofErr w:type="spellStart"/>
+      <w:r>
+        <w:rPr>
+          <w:sz w:val="28"/>
+          <w:szCs w:val="28"/>
+          <w:lang w:val="en-US"/>
+        </w:rPr>
+        <w:t>ni</w:t>
+      </w:r>
+      <w:proofErr w:type="spellEnd"/>
+      <w:r>
+        <w:rPr>
+          <w:sz w:val="28"/>
+          <w:szCs w:val="28"/>
+          <w:lang w:val="en-US"/>
+        </w:rPr>
+        <w:t xml:space="preserve"> </w:t>
+      </w:r>
+      <w:proofErr w:type="spellStart"/>
+      <w:r>
+        <w:rPr>
+          <w:sz w:val="28"/>
+          <w:szCs w:val="28"/>
+          <w:lang w:val="en-US"/>
+        </w:rPr>
+        <w:t>vazifasi</w:t>
+      </w:r>
+      <w:proofErr w:type="spellEnd"/>
+      <w:r>
+        <w:rPr>
+          <w:sz w:val="28"/>
+          <w:szCs w:val="28"/>
+          <w:lang w:val="en-US"/>
+        </w:rPr>
+        <w:t xml:space="preserve"> windows </w:t>
+      </w:r>
+      <w:proofErr w:type="spellStart"/>
+      <w:r>
+        <w:rPr>
+          <w:sz w:val="28"/>
+          <w:szCs w:val="28"/>
+          <w:lang w:val="en-US"/>
+        </w:rPr>
+        <w:t>foydalanuvchisini</w:t>
+      </w:r>
+      <w:proofErr w:type="spellEnd"/>
+      <w:r>
+        <w:rPr>
+          <w:sz w:val="28"/>
+          <w:szCs w:val="28"/>
+          <w:lang w:val="en-US"/>
+        </w:rPr>
+        <w:t xml:space="preserve"> </w:t>
+      </w:r>
+      <w:proofErr w:type="spellStart"/>
+      <w:r>
+        <w:rPr>
+          <w:sz w:val="28"/>
+          <w:szCs w:val="28"/>
+          <w:lang w:val="en-US"/>
+        </w:rPr>
+        <w:t>hosil</w:t>
+      </w:r>
+      <w:proofErr w:type="spellEnd"/>
+      <w:r>
+        <w:rPr>
+          <w:sz w:val="28"/>
+          <w:szCs w:val="28"/>
+          <w:lang w:val="en-US"/>
+        </w:rPr>
+        <w:t xml:space="preserve"> </w:t>
+      </w:r>
+      <w:proofErr w:type="spellStart"/>
+      <w:r>
+        <w:rPr>
+          <w:sz w:val="28"/>
+          <w:szCs w:val="28"/>
+          <w:lang w:val="en-US"/>
+        </w:rPr>
+        <w:t>qilish</w:t>
+      </w:r>
+      <w:proofErr w:type="spellEnd"/>
+      <w:r>
+        <w:rPr>
+          <w:sz w:val="28"/>
+          <w:szCs w:val="28"/>
+          <w:lang w:val="en-US"/>
+        </w:rPr>
+        <w:t>.</w:t>
+      </w:r>
+      <w:r>
+        <w:rPr>
+          <w:sz w:val="28"/>
+          <w:szCs w:val="28"/>
+          <w:lang w:val="en-US"/>
+        </w:rPr>
+        <w:t xml:space="preserve"> </w:t>
+      </w:r>
+      <w:proofErr w:type="spellStart"/>
+      <w:r>
+        <w:rPr>
+          <w:sz w:val="28"/>
+          <w:szCs w:val="28"/>
+          <w:lang w:val="en-US"/>
+        </w:rPr>
+        <w:t>Va</w:t>
+      </w:r>
+      <w:proofErr w:type="spellEnd"/>
+      <w:r>
+        <w:rPr>
+          <w:sz w:val="28"/>
+          <w:szCs w:val="28"/>
+          <w:lang w:val="en-US"/>
+        </w:rPr>
+        <w:t xml:space="preserve"> </w:t>
+      </w:r>
+      <w:r>
+        <w:rPr>
+          <w:color w:val="61AFEF"/>
+          <w:lang w:val="en-US"/>
+        </w:rPr>
+        <w:t xml:space="preserve">USER </w:t>
+      </w:r>
+      <w:r>
+        <w:rPr>
+          <w:color w:val="BBBBBB"/>
+          <w:lang w:val="en-US"/>
+        </w:rPr>
+        <w:t>service-user</w:t>
+      </w:r>
+      <w:r>
+        <w:rPr>
+          <w:sz w:val="28"/>
+          <w:szCs w:val="28"/>
+          <w:lang w:val="en-US"/>
+        </w:rPr>
+        <w:t xml:space="preserve"> deb user </w:t>
+      </w:r>
+      <w:proofErr w:type="spellStart"/>
+      <w:r>
+        <w:rPr>
+          <w:sz w:val="28"/>
+          <w:szCs w:val="28"/>
+          <w:lang w:val="en-US"/>
+        </w:rPr>
+        <w:t>ni</w:t>
+      </w:r>
+      <w:proofErr w:type="spellEnd"/>
+      <w:r>
+        <w:rPr>
+          <w:sz w:val="28"/>
+          <w:szCs w:val="28"/>
+          <w:lang w:val="en-US"/>
+        </w:rPr>
+        <w:t xml:space="preserve"> </w:t>
+      </w:r>
+      <w:proofErr w:type="spellStart"/>
+      <w:r>
+        <w:rPr>
+          <w:sz w:val="28"/>
+          <w:szCs w:val="28"/>
+          <w:lang w:val="en-US"/>
+        </w:rPr>
+        <w:t>hosil</w:t>
+      </w:r>
+      <w:proofErr w:type="spellEnd"/>
+      <w:r>
+        <w:rPr>
+          <w:sz w:val="28"/>
+          <w:szCs w:val="28"/>
+          <w:lang w:val="en-US"/>
+        </w:rPr>
+        <w:t xml:space="preserve"> </w:t>
+      </w:r>
+      <w:proofErr w:type="spellStart"/>
+      <w:r>
+        <w:rPr>
+          <w:sz w:val="28"/>
+          <w:szCs w:val="28"/>
+          <w:lang w:val="en-US"/>
+        </w:rPr>
+        <w:t>qilamiz</w:t>
+      </w:r>
+      <w:proofErr w:type="spellEnd"/>
+      <w:r>
+        <w:rPr>
+          <w:sz w:val="28"/>
+          <w:szCs w:val="28"/>
+          <w:lang w:val="en-US"/>
+        </w:rPr>
+        <w:t>.</w:t>
+      </w:r>
+    </w:p>
+    <w:p>
+      <w:pPr>
+        <w:rPr>
+          <w:sz w:val="28"/>
+          <w:szCs w:val="28"/>
+          <w:lang w:val="en-US"/>
+        </w:rPr>
+      </w:pPr>
+      <w:proofErr w:type="spellStart"/>
+      <w:r>
+        <w:rPr>
+          <w:sz w:val="28"/>
+          <w:szCs w:val="28"/>
+          <w:lang w:val="en-US"/>
+        </w:rPr>
+        <w:t>Endi</w:t>
+      </w:r>
+      <w:proofErr w:type="spellEnd"/>
+      <w:r>
+        <w:rPr>
+          <w:sz w:val="28"/>
+          <w:szCs w:val="28"/>
+          <w:lang w:val="en-US"/>
+        </w:rPr>
+        <w:t xml:space="preserve"> </w:t>
+      </w:r>
+      <w:proofErr w:type="spellStart"/>
+      <w:r>
+        <w:rPr>
+          <w:sz w:val="28"/>
+          <w:szCs w:val="28"/>
+          <w:lang w:val="en-US"/>
+        </w:rPr>
+        <w:t>docer</w:t>
+      </w:r>
+      <w:proofErr w:type="spellEnd"/>
+      <w:r>
+        <w:rPr>
+          <w:sz w:val="28"/>
+          <w:szCs w:val="28"/>
+          <w:lang w:val="en-US"/>
+        </w:rPr>
+        <w:t xml:space="preserve"> </w:t>
+      </w:r>
+      <w:proofErr w:type="spellStart"/>
+      <w:r>
+        <w:rPr>
+          <w:sz w:val="28"/>
+          <w:szCs w:val="28"/>
+          <w:lang w:val="en-US"/>
+        </w:rPr>
+        <w:t>obraz</w:t>
+      </w:r>
+      <w:proofErr w:type="spellEnd"/>
+      <w:r>
+        <w:rPr>
+          <w:sz w:val="28"/>
+          <w:szCs w:val="28"/>
+          <w:lang w:val="en-US"/>
+        </w:rPr>
+        <w:t xml:space="preserve"> </w:t>
+      </w:r>
+      <w:proofErr w:type="spellStart"/>
+      <w:r>
+        <w:rPr>
+          <w:sz w:val="28"/>
+          <w:szCs w:val="28"/>
+          <w:lang w:val="en-US"/>
+        </w:rPr>
+        <w:t>hosil</w:t>
+      </w:r>
+      <w:proofErr w:type="spellEnd"/>
+      <w:r>
+        <w:rPr>
+          <w:sz w:val="28"/>
+          <w:szCs w:val="28"/>
+          <w:lang w:val="en-US"/>
+        </w:rPr>
+        <w:t xml:space="preserve"> </w:t>
+      </w:r>
+      <w:proofErr w:type="spellStart"/>
+      <w:r>
+        <w:rPr>
+          <w:sz w:val="28"/>
+          <w:szCs w:val="28"/>
+          <w:lang w:val="en-US"/>
+        </w:rPr>
+        <w:t>qilishi</w:t>
+      </w:r>
+      <w:proofErr w:type="spellEnd"/>
+      <w:r>
+        <w:rPr>
+          <w:sz w:val="28"/>
+          <w:szCs w:val="28"/>
+          <w:lang w:val="en-US"/>
+        </w:rPr>
+        <w:t xml:space="preserve"> </w:t>
+      </w:r>
+      <w:proofErr w:type="spellStart"/>
+      <w:r>
+        <w:rPr>
+          <w:sz w:val="28"/>
+          <w:szCs w:val="28"/>
+          <w:lang w:val="en-US"/>
+        </w:rPr>
+        <w:t>uchun</w:t>
+      </w:r>
+      <w:proofErr w:type="spellEnd"/>
+      <w:r>
+        <w:rPr>
+          <w:sz w:val="28"/>
+          <w:szCs w:val="28"/>
+          <w:lang w:val="en-US"/>
+        </w:rPr>
+        <w:t xml:space="preserve"> </w:t>
+      </w:r>
+      <w:r>
+        <w:rPr>
+          <w:sz w:val="28"/>
+          <w:szCs w:val="28"/>
+          <w:highlight w:val="green"/>
+          <w:lang w:val="en-US"/>
+        </w:rPr>
+        <w:t>docker-</w:t>
+      </w:r>
+      <w:proofErr w:type="spellStart"/>
+      <w:r>
+        <w:rPr>
+          <w:sz w:val="28"/>
+          <w:szCs w:val="28"/>
+          <w:highlight w:val="green"/>
+          <w:lang w:val="en-US"/>
+        </w:rPr>
+        <w:t>compose.yml</w:t>
+      </w:r>
+      <w:proofErr w:type="spellEnd"/>
+      <w:r>
+        <w:rPr>
+          <w:sz w:val="28"/>
+          <w:szCs w:val="28"/>
+          <w:lang w:val="en-US"/>
+        </w:rPr>
+        <w:t xml:space="preserve"> </w:t>
+      </w:r>
+      <w:proofErr w:type="spellStart"/>
+      <w:r>
+        <w:rPr>
+          <w:sz w:val="28"/>
+          <w:szCs w:val="28"/>
+          <w:lang w:val="en-US"/>
+        </w:rPr>
+        <w:t>formatida</w:t>
+      </w:r>
+      <w:proofErr w:type="spellEnd"/>
+      <w:r>
+        <w:rPr>
+          <w:sz w:val="28"/>
+          <w:szCs w:val="28"/>
+          <w:lang w:val="en-US"/>
+        </w:rPr>
+        <w:t xml:space="preserve"> </w:t>
+      </w:r>
+      <w:proofErr w:type="spellStart"/>
+      <w:r>
+        <w:rPr>
+          <w:sz w:val="28"/>
+          <w:szCs w:val="28"/>
+          <w:lang w:val="en-US"/>
+        </w:rPr>
+        <w:t>fayl</w:t>
+      </w:r>
+      <w:proofErr w:type="spellEnd"/>
+      <w:r>
+        <w:rPr>
+          <w:sz w:val="28"/>
+          <w:szCs w:val="28"/>
+          <w:lang w:val="en-US"/>
+        </w:rPr>
+        <w:t xml:space="preserve"> </w:t>
+      </w:r>
+      <w:proofErr w:type="spellStart"/>
+      <w:r>
+        <w:rPr>
+          <w:sz w:val="28"/>
+          <w:szCs w:val="28"/>
+          <w:lang w:val="en-US"/>
+        </w:rPr>
+        <w:t>hosil</w:t>
+      </w:r>
+      <w:proofErr w:type="spellEnd"/>
+      <w:r>
+        <w:rPr>
+          <w:sz w:val="28"/>
+          <w:szCs w:val="28"/>
+          <w:lang w:val="en-US"/>
+        </w:rPr>
+        <w:t xml:space="preserve"> </w:t>
+      </w:r>
+      <w:proofErr w:type="spellStart"/>
+      <w:r>
+        <w:rPr>
+          <w:sz w:val="28"/>
+          <w:szCs w:val="28"/>
+          <w:lang w:val="en-US"/>
+        </w:rPr>
+        <w:t>qilamiz</w:t>
+      </w:r>
+      <w:proofErr w:type="spellEnd"/>
+      <w:r>
+        <w:rPr>
+          <w:sz w:val="28"/>
+          <w:szCs w:val="28"/>
+          <w:lang w:val="en-US"/>
+        </w:rPr>
+        <w:t>.</w:t>
+      </w:r>
+      <w:r>
+        <w:rPr>
+          <w:sz w:val="28"/>
+          <w:szCs w:val="28"/>
+          <w:lang w:val="en-US"/>
+        </w:rPr>
+        <w:t xml:space="preserve"> </w:t>
+      </w:r>
+      <w:proofErr w:type="spellStart"/>
+      <w:r>
+        <w:rPr>
+          <w:sz w:val="28"/>
+          <w:szCs w:val="28"/>
+          <w:lang w:val="en-US"/>
+        </w:rPr>
+        <w:t>Va</w:t>
+      </w:r>
+      <w:proofErr w:type="spellEnd"/>
+      <w:r>
+        <w:rPr>
+          <w:sz w:val="28"/>
+          <w:szCs w:val="28"/>
+          <w:lang w:val="en-US"/>
+        </w:rPr>
+        <w:t xml:space="preserve"> </w:t>
+      </w:r>
+      <w:proofErr w:type="spellStart"/>
+      <w:r>
+        <w:rPr>
+          <w:sz w:val="28"/>
+          <w:szCs w:val="28"/>
+          <w:lang w:val="en-US"/>
+        </w:rPr>
+        <w:t>bu</w:t>
+      </w:r>
+      <w:proofErr w:type="spellEnd"/>
+      <w:r>
+        <w:rPr>
+          <w:sz w:val="28"/>
+          <w:szCs w:val="28"/>
+          <w:lang w:val="en-US"/>
+        </w:rPr>
+        <w:t xml:space="preserve"> </w:t>
+      </w:r>
+      <w:proofErr w:type="spellStart"/>
+      <w:r>
+        <w:rPr>
+          <w:sz w:val="28"/>
+          <w:szCs w:val="28"/>
+          <w:lang w:val="en-US"/>
+        </w:rPr>
+        <w:t>faylga</w:t>
+      </w:r>
+      <w:proofErr w:type="spellEnd"/>
+      <w:r>
+        <w:rPr>
+          <w:sz w:val="28"/>
+          <w:szCs w:val="28"/>
+          <w:lang w:val="en-US"/>
+        </w:rPr>
+        <w:t xml:space="preserve"> </w:t>
+      </w:r>
+      <w:proofErr w:type="spellStart"/>
+      <w:r>
+        <w:rPr>
+          <w:sz w:val="28"/>
+          <w:szCs w:val="28"/>
+          <w:lang w:val="en-US"/>
+        </w:rPr>
+        <w:t>quyidagilarni</w:t>
+      </w:r>
+      <w:proofErr w:type="spellEnd"/>
+      <w:r>
+        <w:rPr>
+          <w:sz w:val="28"/>
+          <w:szCs w:val="28"/>
+          <w:lang w:val="en-US"/>
+        </w:rPr>
+        <w:t xml:space="preserve"> </w:t>
+      </w:r>
+      <w:proofErr w:type="spellStart"/>
+      <w:r>
+        <w:rPr>
+          <w:sz w:val="28"/>
+          <w:szCs w:val="28"/>
+          <w:lang w:val="en-US"/>
+        </w:rPr>
+        <w:t>yozamiz</w:t>
+      </w:r>
+      <w:proofErr w:type="spellEnd"/>
+      <w:r>
+        <w:rPr>
+          <w:sz w:val="28"/>
+          <w:szCs w:val="28"/>
+          <w:lang w:val="en-US"/>
+        </w:rPr>
+        <w:t>.</w:t>
+      </w:r>
+    </w:p>
+    <w:p>
+      <w:pPr>
+        <w:pStyle w:val="HTML"/>
+        <w:shd w:val="clear" w:color="auto" w:fill="282C34"/>
+        <w:rPr>
+          <w:color w:val="BBBBBB"/>
+          <w:lang w:val="en-US"/>
+        </w:rPr>
+      </w:pPr>
+      <w:r>
+        <w:rPr>
+          <w:color w:val="EF596F"/>
+          <w:lang w:val="en-US"/>
+        </w:rPr>
+        <w:t>services</w:t>
+      </w:r>
+      <w:r>
+        <w:rPr>
+          <w:color w:val="BBBBBB"/>
+          <w:lang w:val="en-US"/>
+        </w:rPr>
+        <w:t>:</w:t>
+      </w:r>
+      <w:r>
+        <w:rPr>
+          <w:color w:val="BBBBBB"/>
+          <w:lang w:val="en-US"/>
+        </w:rPr>
+        <w:br/>
+        <w:t xml:space="preserve">  </w:t>
+      </w:r>
+      <w:r>
+        <w:rPr>
+          <w:color w:val="EF596F"/>
+          <w:lang w:val="en-US"/>
+        </w:rPr>
+        <w:t>web-app</w:t>
+      </w:r>
+      <w:r>
+        <w:rPr>
+          <w:color w:val="BBBBBB"/>
+          <w:lang w:val="en-US"/>
+        </w:rPr>
+        <w:t>:</w:t>
+      </w:r>
+      <w:r>
+        <w:rPr>
+          <w:color w:val="BBBBBB"/>
+          <w:lang w:val="en-US"/>
+        </w:rPr>
+        <w:br/>
+        <w:t xml:space="preserve">    </w:t>
+      </w:r>
+      <w:r>
+        <w:rPr>
+          <w:color w:val="EF596F"/>
+          <w:lang w:val="en-US"/>
+        </w:rPr>
+        <w:t>build</w:t>
+      </w:r>
+      <w:r>
+        <w:rPr>
+          <w:color w:val="BBBBBB"/>
+          <w:lang w:val="en-US"/>
+        </w:rPr>
+        <w:t>:</w:t>
+      </w:r>
+      <w:r>
+        <w:rPr>
+          <w:color w:val="BBBBBB"/>
+          <w:lang w:val="en-US"/>
+        </w:rPr>
+        <w:br/>
+        <w:t xml:space="preserve">      </w:t>
+      </w:r>
+      <w:r>
+        <w:rPr>
+          <w:color w:val="EF596F"/>
+          <w:lang w:val="en-US"/>
+        </w:rPr>
+        <w:t>context</w:t>
+      </w:r>
+      <w:r>
+        <w:rPr>
+          <w:color w:val="BBBBBB"/>
+          <w:lang w:val="en-US"/>
+        </w:rPr>
+        <w:t xml:space="preserve">: </w:t>
+      </w:r>
+      <w:r>
+        <w:rPr>
+          <w:color w:val="89CA78"/>
+          <w:lang w:val="en-US"/>
+        </w:rPr>
+        <w:t>.</w:t>
+      </w:r>
+      <w:r>
+        <w:rPr>
+          <w:color w:val="89CA78"/>
+          <w:lang w:val="en-US"/>
+        </w:rPr>
+        <w:br/>
+        <w:t xml:space="preserve">    </w:t>
+      </w:r>
+      <w:r>
+        <w:rPr>
+          <w:color w:val="EF596F"/>
+          <w:lang w:val="en-US"/>
+        </w:rPr>
+        <w:t>ports</w:t>
+      </w:r>
+      <w:r>
+        <w:rPr>
+          <w:color w:val="BBBBBB"/>
+          <w:lang w:val="en-US"/>
+        </w:rPr>
+        <w:t>:</w:t>
+      </w:r>
+      <w:r>
+        <w:rPr>
+          <w:color w:val="BBBBBB"/>
+          <w:lang w:val="en-US"/>
+        </w:rPr>
+        <w:br/>
+        <w:t xml:space="preserve">      - </w:t>
+      </w:r>
+      <w:r>
+        <w:rPr>
+          <w:color w:val="89CA78"/>
+          <w:lang w:val="en-US"/>
+        </w:rPr>
+        <w:t>"8000:8000"</w:t>
+      </w:r>
+      <w:r>
+        <w:rPr>
+          <w:color w:val="89CA78"/>
+          <w:lang w:val="en-US"/>
+        </w:rPr>
+        <w:br/>
+        <w:t xml:space="preserve">    </w:t>
+      </w:r>
+      <w:r>
+        <w:rPr>
+          <w:color w:val="EF596F"/>
+          <w:lang w:val="en-US"/>
+        </w:rPr>
+        <w:t>volumes</w:t>
+      </w:r>
+      <w:r>
+        <w:rPr>
+          <w:color w:val="BBBBBB"/>
+          <w:lang w:val="en-US"/>
+        </w:rPr>
+        <w:t>:</w:t>
+      </w:r>
+      <w:r>
+        <w:rPr>
+          <w:color w:val="BBBBBB"/>
+          <w:lang w:val="en-US"/>
+        </w:rPr>
+        <w:br/>
+        <w:t xml:space="preserve">      - </w:t>
+      </w:r>
+      <w:r>
+        <w:rPr>
+          <w:color w:val="89CA78"/>
+          <w:lang w:val="en-US"/>
+        </w:rPr>
+        <w:t>./service:/service</w:t>
+      </w:r>
+      <w:r>
+        <w:rPr>
+          <w:color w:val="89CA78"/>
+          <w:lang w:val="en-US"/>
+        </w:rPr>
+        <w:br/>
+      </w:r>
+      <w:r>
+        <w:rPr>
+          <w:color w:val="89CA78"/>
+          <w:lang w:val="en-US"/>
+        </w:rPr>
+        <w:br/>
+        <w:t xml:space="preserve">    </w:t>
+      </w:r>
+      <w:r>
+        <w:rPr>
+          <w:color w:val="EF596F"/>
+          <w:lang w:val="en-US"/>
+        </w:rPr>
+        <w:t>command</w:t>
+      </w:r>
+      <w:r>
+        <w:rPr>
+          <w:color w:val="BBBBBB"/>
+          <w:lang w:val="en-US"/>
+        </w:rPr>
+        <w:t xml:space="preserve">: </w:t>
+      </w:r>
+      <w:r>
+        <w:rPr>
+          <w:color w:val="89CA78"/>
+          <w:lang w:val="en-US"/>
+        </w:rPr>
+        <w:t>&gt;</w:t>
+      </w:r>
+      <w:r>
+        <w:rPr>
+          <w:color w:val="89CA78"/>
+          <w:lang w:val="en-US"/>
+        </w:rPr>
+        <w:br/>
+        <w:t xml:space="preserve">      </w:t>
+      </w:r>
+      <w:proofErr w:type="spellStart"/>
+      <w:r>
+        <w:rPr>
+          <w:color w:val="89CA78"/>
+          <w:lang w:val="en-US"/>
+        </w:rPr>
+        <w:t>sh</w:t>
+      </w:r>
+      <w:proofErr w:type="spellEnd"/>
+      <w:r>
+        <w:rPr>
+          <w:color w:val="89CA78"/>
+          <w:lang w:val="en-US"/>
+        </w:rPr>
+        <w:t xml:space="preserve"> -c "python manage.py </w:t>
+      </w:r>
+      <w:proofErr w:type="spellStart"/>
+      <w:r>
+        <w:rPr>
+          <w:color w:val="89CA78"/>
+          <w:lang w:val="en-US"/>
+        </w:rPr>
+        <w:t>runserver</w:t>
+      </w:r>
+      <w:proofErr w:type="spellEnd"/>
+      <w:r>
+        <w:rPr>
+          <w:color w:val="89CA78"/>
+          <w:lang w:val="en-US"/>
+        </w:rPr>
+        <w:t xml:space="preserve"> 0.0.0.0:8000"</w:t>
+      </w:r>
+    </w:p>
+    <w:p>
+      <w:pPr>
+        <w:rPr>
+          <w:sz w:val="28"/>
+          <w:szCs w:val="28"/>
+          <w:lang w:val="en-US"/>
+        </w:rPr>
+      </w:pPr>
+    </w:p>
+    <w:p>
+      <w:pPr>
+        <w:rPr>
+          <w:sz w:val="28"/>
+          <w:szCs w:val="28"/>
+          <w:lang w:val="en-US"/>
+        </w:rPr>
+      </w:pPr>
+      <w:proofErr w:type="spellStart"/>
+      <w:r>
+        <w:rPr>
+          <w:sz w:val="28"/>
+          <w:szCs w:val="28"/>
+          <w:lang w:val="en-US"/>
+        </w:rPr>
+        <w:t>endi</w:t>
+      </w:r>
+      <w:proofErr w:type="spellEnd"/>
+      <w:r>
+        <w:rPr>
+          <w:sz w:val="28"/>
+          <w:szCs w:val="28"/>
+          <w:lang w:val="en-US"/>
+        </w:rPr>
+        <w:t xml:space="preserve"> docker ga </w:t>
+      </w:r>
+      <w:proofErr w:type="spellStart"/>
+      <w:r>
+        <w:rPr>
+          <w:sz w:val="28"/>
+          <w:szCs w:val="28"/>
+          <w:lang w:val="en-US"/>
+        </w:rPr>
+        <w:t>o’tib</w:t>
+      </w:r>
+      <w:proofErr w:type="spellEnd"/>
+      <w:r>
+        <w:rPr>
+          <w:sz w:val="28"/>
+          <w:szCs w:val="28"/>
+          <w:lang w:val="en-US"/>
+        </w:rPr>
+        <w:t xml:space="preserve"> </w:t>
+      </w:r>
+      <w:proofErr w:type="spellStart"/>
+      <w:r>
+        <w:rPr>
+          <w:sz w:val="28"/>
+          <w:szCs w:val="28"/>
+          <w:lang w:val="en-US"/>
+        </w:rPr>
+        <w:t>uni</w:t>
+      </w:r>
+      <w:proofErr w:type="spellEnd"/>
+      <w:r>
+        <w:rPr>
+          <w:sz w:val="28"/>
+          <w:szCs w:val="28"/>
+          <w:lang w:val="en-US"/>
+        </w:rPr>
+        <w:t xml:space="preserve"> </w:t>
+      </w:r>
+      <w:proofErr w:type="spellStart"/>
+      <w:r>
+        <w:rPr>
+          <w:sz w:val="28"/>
+          <w:szCs w:val="28"/>
+          <w:lang w:val="en-US"/>
+        </w:rPr>
+        <w:t>ishlatamiz</w:t>
+      </w:r>
+      <w:proofErr w:type="spellEnd"/>
+      <w:r>
+        <w:rPr>
+          <w:sz w:val="28"/>
+          <w:szCs w:val="28"/>
+          <w:lang w:val="en-US"/>
+        </w:rPr>
+        <w:t xml:space="preserve">. </w:t>
+      </w:r>
+      <w:proofErr w:type="spellStart"/>
+      <w:r>
+        <w:rPr>
+          <w:sz w:val="28"/>
+          <w:szCs w:val="28"/>
+          <w:lang w:val="en-US"/>
+        </w:rPr>
+        <w:t>So’ng</w:t>
+      </w:r>
+      <w:proofErr w:type="spellEnd"/>
+      <w:r>
+        <w:rPr>
+          <w:sz w:val="28"/>
+          <w:szCs w:val="28"/>
+          <w:lang w:val="en-US"/>
+        </w:rPr>
+        <w:t xml:space="preserve"> </w:t>
+      </w:r>
+      <w:proofErr w:type="spellStart"/>
+      <w:r>
+        <w:rPr>
+          <w:sz w:val="28"/>
+          <w:szCs w:val="28"/>
+          <w:lang w:val="en-US"/>
+        </w:rPr>
+        <w:t>fayllarimiz</w:t>
+      </w:r>
+      <w:proofErr w:type="spellEnd"/>
+      <w:r>
+        <w:rPr>
+          <w:sz w:val="28"/>
+          <w:szCs w:val="28"/>
+          <w:lang w:val="en-US"/>
+        </w:rPr>
+        <w:t xml:space="preserve"> </w:t>
+      </w:r>
+      <w:proofErr w:type="spellStart"/>
+      <w:r>
+        <w:rPr>
+          <w:sz w:val="28"/>
+          <w:szCs w:val="28"/>
+          <w:lang w:val="en-US"/>
+        </w:rPr>
+        <w:t>joylashgan</w:t>
+      </w:r>
+      <w:proofErr w:type="spellEnd"/>
+      <w:r>
+        <w:rPr>
+          <w:sz w:val="28"/>
+          <w:szCs w:val="28"/>
+          <w:lang w:val="en-US"/>
+        </w:rPr>
+        <w:t xml:space="preserve"> </w:t>
+      </w:r>
+      <w:proofErr w:type="spellStart"/>
+      <w:r>
+        <w:rPr>
+          <w:sz w:val="28"/>
+          <w:szCs w:val="28"/>
+          <w:lang w:val="en-US"/>
+        </w:rPr>
+        <w:t>joyni</w:t>
+      </w:r>
+      <w:proofErr w:type="spellEnd"/>
+      <w:r>
+        <w:rPr>
+          <w:sz w:val="28"/>
+          <w:szCs w:val="28"/>
+          <w:lang w:val="en-US"/>
+        </w:rPr>
+        <w:t xml:space="preserve"> </w:t>
+      </w:r>
+      <w:proofErr w:type="spellStart"/>
+      <w:r>
+        <w:rPr>
+          <w:sz w:val="28"/>
+          <w:szCs w:val="28"/>
+          <w:lang w:val="en-US"/>
+        </w:rPr>
+        <w:t>cmd</w:t>
+      </w:r>
+      <w:proofErr w:type="spellEnd"/>
+      <w:r>
+        <w:rPr>
+          <w:sz w:val="28"/>
+          <w:szCs w:val="28"/>
+          <w:lang w:val="en-US"/>
+        </w:rPr>
+        <w:t xml:space="preserve"> </w:t>
+      </w:r>
+      <w:proofErr w:type="spellStart"/>
+      <w:r>
+        <w:rPr>
+          <w:sz w:val="28"/>
+          <w:szCs w:val="28"/>
+          <w:lang w:val="en-US"/>
+        </w:rPr>
+        <w:t>bilan</w:t>
+      </w:r>
+      <w:proofErr w:type="spellEnd"/>
+      <w:r>
+        <w:rPr>
+          <w:sz w:val="28"/>
+          <w:szCs w:val="28"/>
+          <w:lang w:val="en-US"/>
+        </w:rPr>
+        <w:t xml:space="preserve"> </w:t>
+      </w:r>
+      <w:proofErr w:type="spellStart"/>
+      <w:r>
+        <w:rPr>
+          <w:sz w:val="28"/>
+          <w:szCs w:val="28"/>
+          <w:lang w:val="en-US"/>
+        </w:rPr>
+        <w:t>ochvolamiz</w:t>
+      </w:r>
+      <w:proofErr w:type="spellEnd"/>
+      <w:r>
+        <w:rPr>
+          <w:sz w:val="28"/>
+          <w:szCs w:val="28"/>
+          <w:lang w:val="en-US"/>
+        </w:rPr>
+        <w:t xml:space="preserve">. </w:t>
+      </w:r>
+      <w:proofErr w:type="spellStart"/>
+      <w:r>
+        <w:rPr>
+          <w:sz w:val="28"/>
+          <w:szCs w:val="28"/>
+          <w:lang w:val="en-US"/>
+        </w:rPr>
+        <w:t>So’ng</w:t>
+      </w:r>
+      <w:proofErr w:type="spellEnd"/>
+      <w:r>
+        <w:rPr>
+          <w:sz w:val="28"/>
+          <w:szCs w:val="28"/>
+          <w:lang w:val="en-US"/>
+        </w:rPr>
+        <w:t xml:space="preserve"> </w:t>
+      </w:r>
+      <w:r>
+        <w:rPr>
+          <w:sz w:val="28"/>
+          <w:szCs w:val="28"/>
+          <w:highlight w:val="green"/>
+          <w:lang w:val="en-US"/>
+        </w:rPr>
+        <w:t>docker-compose build</w:t>
+      </w:r>
+      <w:r>
+        <w:rPr>
+          <w:sz w:val="28"/>
+          <w:szCs w:val="28"/>
+          <w:lang w:val="en-US"/>
+        </w:rPr>
+        <w:t xml:space="preserve"> deb </w:t>
+      </w:r>
+      <w:proofErr w:type="spellStart"/>
+      <w:r>
+        <w:rPr>
+          <w:sz w:val="28"/>
+          <w:szCs w:val="28"/>
+          <w:lang w:val="en-US"/>
+        </w:rPr>
+        <w:t>yozamiz</w:t>
+      </w:r>
+      <w:proofErr w:type="spellEnd"/>
+      <w:r>
+        <w:rPr>
+          <w:sz w:val="28"/>
+          <w:szCs w:val="28"/>
+          <w:lang w:val="en-US"/>
+        </w:rPr>
+        <w:t xml:space="preserve"> </w:t>
+      </w:r>
+      <w:proofErr w:type="spellStart"/>
+      <w:r>
+        <w:rPr>
+          <w:sz w:val="28"/>
+          <w:szCs w:val="28"/>
+          <w:lang w:val="en-US"/>
+        </w:rPr>
+        <w:t>va</w:t>
+      </w:r>
+      <w:proofErr w:type="spellEnd"/>
+      <w:r>
+        <w:rPr>
+          <w:sz w:val="28"/>
+          <w:szCs w:val="28"/>
+          <w:lang w:val="en-US"/>
+        </w:rPr>
+        <w:t xml:space="preserve"> </w:t>
+      </w:r>
+      <w:proofErr w:type="spellStart"/>
+      <w:r>
+        <w:rPr>
+          <w:sz w:val="28"/>
+          <w:szCs w:val="28"/>
+          <w:lang w:val="en-US"/>
+        </w:rPr>
+        <w:t>bizga</w:t>
+      </w:r>
+      <w:proofErr w:type="spellEnd"/>
+      <w:r>
+        <w:rPr>
+          <w:sz w:val="28"/>
+          <w:szCs w:val="28"/>
+          <w:lang w:val="en-US"/>
+        </w:rPr>
+        <w:t xml:space="preserve"> </w:t>
+      </w:r>
+      <w:proofErr w:type="spellStart"/>
+      <w:r>
+        <w:rPr>
+          <w:sz w:val="28"/>
+          <w:szCs w:val="28"/>
+          <w:lang w:val="en-US"/>
+        </w:rPr>
+        <w:t>kerakli</w:t>
+      </w:r>
+      <w:proofErr w:type="spellEnd"/>
+      <w:r>
+        <w:rPr>
+          <w:sz w:val="28"/>
+          <w:szCs w:val="28"/>
+          <w:lang w:val="en-US"/>
+        </w:rPr>
+        <w:t xml:space="preserve"> </w:t>
+      </w:r>
+      <w:proofErr w:type="spellStart"/>
+      <w:r>
+        <w:rPr>
+          <w:sz w:val="28"/>
+          <w:szCs w:val="28"/>
+          <w:lang w:val="en-US"/>
+        </w:rPr>
+        <w:t>bo’lgan</w:t>
+      </w:r>
+      <w:proofErr w:type="spellEnd"/>
+      <w:r>
+        <w:rPr>
+          <w:sz w:val="28"/>
+          <w:szCs w:val="28"/>
+          <w:lang w:val="en-US"/>
+        </w:rPr>
+        <w:t xml:space="preserve"> </w:t>
+      </w:r>
+      <w:proofErr w:type="spellStart"/>
+      <w:r>
+        <w:rPr>
+          <w:sz w:val="28"/>
+          <w:szCs w:val="28"/>
+          <w:lang w:val="en-US"/>
+        </w:rPr>
+        <w:t>kutubxonalarni</w:t>
+      </w:r>
+      <w:proofErr w:type="spellEnd"/>
+      <w:r>
+        <w:rPr>
+          <w:sz w:val="28"/>
+          <w:szCs w:val="28"/>
+          <w:lang w:val="en-US"/>
+        </w:rPr>
+        <w:t xml:space="preserve"> </w:t>
+      </w:r>
+      <w:proofErr w:type="spellStart"/>
+      <w:r>
+        <w:rPr>
+          <w:sz w:val="28"/>
+          <w:szCs w:val="28"/>
+          <w:lang w:val="en-US"/>
+        </w:rPr>
+        <w:t>o’rnatishni</w:t>
+      </w:r>
+      <w:proofErr w:type="spellEnd"/>
+      <w:r>
+        <w:rPr>
+          <w:sz w:val="28"/>
+          <w:szCs w:val="28"/>
+          <w:lang w:val="en-US"/>
+        </w:rPr>
+        <w:t xml:space="preserve"> </w:t>
+      </w:r>
+      <w:proofErr w:type="spellStart"/>
+      <w:r>
+        <w:rPr>
+          <w:sz w:val="28"/>
+          <w:szCs w:val="28"/>
+          <w:lang w:val="en-US"/>
+        </w:rPr>
+        <w:t>boshledi</w:t>
+      </w:r>
+      <w:proofErr w:type="spellEnd"/>
+    </w:p>
+    <w:p>
+      <w:pPr>
+        <w:rPr>
+          <w:sz w:val="28"/>
+          <w:szCs w:val="28"/>
+          <w:lang w:val="en-US"/>
+        </w:rPr>
+      </w:pPr>
+      <w:r>
+        <w:rPr>
+          <w:noProof/>
+        </w:rPr>
+        <w:drawing>
+          <wp:inline distT="0" distB="0" distL="0" distR="0" wp14:anchorId="67108460" wp14:editId="7720ED67">
+            <wp:extent cx="5940425" cy="2484120"/>
+            <wp:effectExtent l="0" t="0" r="3175" b="0"/>
+            <wp:docPr id="5" name="Рисунок 5"/>
+            <wp:cNvGraphicFramePr>
+              <a:graphicFrameLocks xmlns:a="http://schemas.openxmlformats.org/drawingml/2006/main" noChangeAspect="1"/>
+            </wp:cNvGraphicFramePr>
+            <a:graphic xmlns:a="http://schemas.openxmlformats.org/drawingml/2006/main">
+              <a:graphicData uri="http://schemas.openxmlformats.org/drawingml/2006/picture">
+                <pic:pic xmlns:pic="http://schemas.openxmlformats.org/drawingml/2006/picture">
+                  <pic:nvPicPr>
+                    <pic:cNvPr id="1" name=""/>
+                    <pic:cNvPicPr/>
+                  </pic:nvPicPr>
+                  <pic:blipFill>
+                    <a:blip r:embed="rId8"/>
+                    <a:stretch>
+                      <a:fillRect/>
+                    </a:stretch>
+                  </pic:blipFill>
+                  <pic:spPr>
+                    <a:xfrm>
+                      <a:off x="0" y="0"/>
+                      <a:ext cx="5940425" cy="2484120"/>
+                    </a:xfrm>
+                    <a:prstGeom prst="rect">
+                      <a:avLst/>
+                    </a:prstGeom>
+                  </pic:spPr>
+                </pic:pic>
+              </a:graphicData>
+            </a:graphic>
+          </wp:inline>
+        </w:drawing>
+      </w:r>
+    </w:p>
+    <w:p>
+      <w:pPr>
+        <w:rPr>
+          <w:sz w:val="28"/>
+          <w:szCs w:val="28"/>
+          <w:lang w:val="en-US"/>
+        </w:rPr>
+      </w:pPr>
+      <w:proofErr w:type="spellStart"/>
+      <w:r>
+        <w:rPr>
+          <w:sz w:val="28"/>
+          <w:szCs w:val="28"/>
+          <w:lang w:val="en-US"/>
+        </w:rPr>
+        <w:t>Endi</w:t>
+      </w:r>
+      <w:proofErr w:type="spellEnd"/>
+      <w:r>
+        <w:rPr>
+          <w:sz w:val="28"/>
+          <w:szCs w:val="28"/>
+          <w:lang w:val="en-US"/>
+        </w:rPr>
+        <w:t xml:space="preserve"> </w:t>
+      </w:r>
+      <w:proofErr w:type="spellStart"/>
+      <w:r>
+        <w:rPr>
+          <w:sz w:val="28"/>
+          <w:szCs w:val="28"/>
+          <w:lang w:val="en-US"/>
+        </w:rPr>
+        <w:t>loyixani</w:t>
+      </w:r>
+      <w:proofErr w:type="spellEnd"/>
+      <w:r>
+        <w:rPr>
+          <w:sz w:val="28"/>
+          <w:szCs w:val="28"/>
+          <w:lang w:val="en-US"/>
+        </w:rPr>
+        <w:t xml:space="preserve"> </w:t>
+      </w:r>
+      <w:proofErr w:type="spellStart"/>
+      <w:r>
+        <w:rPr>
+          <w:sz w:val="28"/>
+          <w:szCs w:val="28"/>
+          <w:lang w:val="en-US"/>
+        </w:rPr>
+        <w:t>ishlatish</w:t>
+      </w:r>
+      <w:proofErr w:type="spellEnd"/>
+      <w:r>
+        <w:rPr>
+          <w:sz w:val="28"/>
+          <w:szCs w:val="28"/>
+          <w:lang w:val="en-US"/>
+        </w:rPr>
+        <w:t xml:space="preserve"> </w:t>
+      </w:r>
+      <w:proofErr w:type="spellStart"/>
+      <w:r>
+        <w:rPr>
+          <w:sz w:val="28"/>
+          <w:szCs w:val="28"/>
+          <w:lang w:val="en-US"/>
+        </w:rPr>
+        <w:t>uchun</w:t>
+      </w:r>
+      <w:proofErr w:type="spellEnd"/>
+      <w:r>
+        <w:rPr>
+          <w:sz w:val="28"/>
+          <w:szCs w:val="28"/>
+          <w:lang w:val="en-US"/>
+        </w:rPr>
+        <w:t xml:space="preserve"> </w:t>
+      </w:r>
+      <w:r>
+        <w:rPr>
+          <w:sz w:val="28"/>
+          <w:szCs w:val="28"/>
+          <w:highlight w:val="green"/>
+          <w:lang w:val="en-US"/>
+        </w:rPr>
+        <w:t>docker-compose up</w:t>
+      </w:r>
+      <w:r>
+        <w:rPr>
+          <w:sz w:val="28"/>
+          <w:szCs w:val="28"/>
+          <w:lang w:val="en-US"/>
+        </w:rPr>
+        <w:t xml:space="preserve"> deb </w:t>
+      </w:r>
+      <w:proofErr w:type="spellStart"/>
+      <w:r>
+        <w:rPr>
+          <w:sz w:val="28"/>
+          <w:szCs w:val="28"/>
+          <w:lang w:val="en-US"/>
+        </w:rPr>
+        <w:t>yozamiz</w:t>
+      </w:r>
+      <w:proofErr w:type="spellEnd"/>
+      <w:r>
+        <w:rPr>
+          <w:sz w:val="28"/>
+          <w:szCs w:val="28"/>
+          <w:lang w:val="en-US"/>
+        </w:rPr>
+        <w:t>.</w:t>
+      </w:r>
+      <w:r>
+        <w:rPr>
+          <w:sz w:val="28"/>
+          <w:szCs w:val="28"/>
+          <w:lang w:val="en-US"/>
+        </w:rPr>
+        <w:t xml:space="preserve"> </w:t>
+      </w:r>
+      <w:proofErr w:type="spellStart"/>
+      <w:r>
+        <w:rPr>
+          <w:sz w:val="28"/>
+          <w:szCs w:val="28"/>
+          <w:lang w:val="en-US"/>
+        </w:rPr>
+        <w:t>Lekin</w:t>
+      </w:r>
+      <w:proofErr w:type="spellEnd"/>
+      <w:r>
+        <w:rPr>
+          <w:sz w:val="28"/>
+          <w:szCs w:val="28"/>
+          <w:lang w:val="en-US"/>
+        </w:rPr>
+        <w:t xml:space="preserve"> </w:t>
+      </w:r>
+      <w:proofErr w:type="spellStart"/>
+      <w:r>
+        <w:rPr>
+          <w:sz w:val="28"/>
+          <w:szCs w:val="28"/>
+          <w:lang w:val="en-US"/>
+        </w:rPr>
+        <w:t>bizda</w:t>
+      </w:r>
+      <w:proofErr w:type="spellEnd"/>
+      <w:r>
+        <w:rPr>
+          <w:sz w:val="28"/>
+          <w:szCs w:val="28"/>
+          <w:lang w:val="en-US"/>
+        </w:rPr>
+        <w:t xml:space="preserve"> </w:t>
+      </w:r>
+      <w:proofErr w:type="spellStart"/>
+      <w:r>
+        <w:rPr>
+          <w:sz w:val="28"/>
+          <w:szCs w:val="28"/>
+          <w:lang w:val="en-US"/>
+        </w:rPr>
+        <w:t>to’xtab</w:t>
+      </w:r>
+      <w:proofErr w:type="spellEnd"/>
+      <w:r>
+        <w:rPr>
+          <w:sz w:val="28"/>
+          <w:szCs w:val="28"/>
+          <w:lang w:val="en-US"/>
+        </w:rPr>
+        <w:t xml:space="preserve"> </w:t>
+      </w:r>
+      <w:proofErr w:type="spellStart"/>
+      <w:r>
+        <w:rPr>
+          <w:sz w:val="28"/>
+          <w:szCs w:val="28"/>
+          <w:lang w:val="en-US"/>
+        </w:rPr>
+        <w:t>qoladi</w:t>
+      </w:r>
+      <w:proofErr w:type="spellEnd"/>
+      <w:r>
+        <w:rPr>
+          <w:sz w:val="28"/>
+          <w:szCs w:val="28"/>
+          <w:lang w:val="en-US"/>
+        </w:rPr>
+        <w:t xml:space="preserve">. </w:t>
+      </w:r>
+      <w:proofErr w:type="spellStart"/>
+      <w:r>
+        <w:rPr>
+          <w:sz w:val="28"/>
+          <w:szCs w:val="28"/>
+          <w:lang w:val="en-US"/>
+        </w:rPr>
+        <w:t>Sababi</w:t>
+      </w:r>
+      <w:proofErr w:type="spellEnd"/>
+      <w:r>
+        <w:rPr>
+          <w:sz w:val="28"/>
+          <w:szCs w:val="28"/>
+          <w:lang w:val="en-US"/>
+        </w:rPr>
+        <w:t xml:space="preserve"> manage.py </w:t>
+      </w:r>
+      <w:proofErr w:type="spellStart"/>
+      <w:r>
+        <w:rPr>
+          <w:sz w:val="28"/>
+          <w:szCs w:val="28"/>
+          <w:lang w:val="en-US"/>
+        </w:rPr>
+        <w:t>fayli</w:t>
+      </w:r>
+      <w:proofErr w:type="spellEnd"/>
+      <w:r>
+        <w:rPr>
+          <w:sz w:val="28"/>
+          <w:szCs w:val="28"/>
+          <w:lang w:val="en-US"/>
+        </w:rPr>
+        <w:t xml:space="preserve"> </w:t>
+      </w:r>
+      <w:proofErr w:type="spellStart"/>
+      <w:r>
+        <w:rPr>
+          <w:sz w:val="28"/>
+          <w:szCs w:val="28"/>
+          <w:lang w:val="en-US"/>
+        </w:rPr>
+        <w:t>yaratilmagan</w:t>
+      </w:r>
+      <w:proofErr w:type="spellEnd"/>
+      <w:r>
+        <w:rPr>
+          <w:sz w:val="28"/>
+          <w:szCs w:val="28"/>
+          <w:lang w:val="en-US"/>
+        </w:rPr>
+        <w:t xml:space="preserve">. </w:t>
+      </w:r>
+      <w:r>
+        <w:rPr>
+          <w:sz w:val="28"/>
+          <w:szCs w:val="28"/>
+          <w:lang w:val="en-US"/>
+        </w:rPr>
+        <w:t xml:space="preserve">Uni </w:t>
+      </w:r>
+      <w:proofErr w:type="spellStart"/>
+      <w:r>
+        <w:rPr>
+          <w:sz w:val="28"/>
+          <w:szCs w:val="28"/>
+          <w:lang w:val="en-US"/>
+        </w:rPr>
+        <w:t>yasash</w:t>
+      </w:r>
+      <w:proofErr w:type="spellEnd"/>
+      <w:r>
+        <w:rPr>
+          <w:sz w:val="28"/>
+          <w:szCs w:val="28"/>
+          <w:lang w:val="en-US"/>
+        </w:rPr>
+        <w:t xml:space="preserve"> </w:t>
+      </w:r>
+      <w:proofErr w:type="spellStart"/>
+      <w:r>
+        <w:rPr>
+          <w:sz w:val="28"/>
+          <w:szCs w:val="28"/>
+          <w:lang w:val="en-US"/>
+        </w:rPr>
+        <w:t>uchun</w:t>
+      </w:r>
+      <w:proofErr w:type="spellEnd"/>
+      <w:r>
+        <w:rPr>
+          <w:sz w:val="28"/>
+          <w:szCs w:val="28"/>
+          <w:lang w:val="en-US"/>
+        </w:rPr>
+        <w:t xml:space="preserve"> </w:t>
+      </w:r>
+      <w:proofErr w:type="spellStart"/>
+      <w:r>
+        <w:rPr>
+          <w:sz w:val="28"/>
+          <w:szCs w:val="28"/>
+          <w:lang w:val="en-US"/>
+        </w:rPr>
+        <w:t>cmd</w:t>
+      </w:r>
+      <w:proofErr w:type="spellEnd"/>
+      <w:r>
+        <w:rPr>
+          <w:sz w:val="28"/>
+          <w:szCs w:val="28"/>
+          <w:lang w:val="en-US"/>
+        </w:rPr>
+        <w:t xml:space="preserve"> ga </w:t>
+      </w:r>
+      <w:proofErr w:type="spellStart"/>
+      <w:r>
+        <w:rPr>
+          <w:sz w:val="28"/>
+          <w:szCs w:val="28"/>
+          <w:lang w:val="en-US"/>
+        </w:rPr>
+        <w:t>yozamiz</w:t>
+      </w:r>
+      <w:proofErr w:type="spellEnd"/>
+      <w:r>
+        <w:rPr>
+          <w:sz w:val="28"/>
+          <w:szCs w:val="28"/>
+          <w:lang w:val="en-US"/>
+        </w:rPr>
+        <w:t>.</w:t>
+      </w:r>
+    </w:p>
+    <w:p>
+      <w:pPr>
+        <w:rPr>
+          <w:sz w:val="28"/>
+          <w:szCs w:val="28"/>
+          <w:lang w:val="en-US"/>
+        </w:rPr>
+      </w:pPr>
+      <w:r>
+        <w:rPr>
+          <w:sz w:val="28"/>
+          <w:szCs w:val="28"/>
+          <w:highlight w:val="green"/>
+          <w:lang w:val="en-US"/>
+        </w:rPr>
+        <w:t xml:space="preserve">docker-compose run --rm web-app </w:t>
+      </w:r>
+      <w:proofErr w:type="spellStart"/>
+      <w:r>
+        <w:rPr>
+          <w:sz w:val="28"/>
+          <w:szCs w:val="28"/>
+          <w:highlight w:val="green"/>
+          <w:lang w:val="en-US"/>
+        </w:rPr>
+        <w:t>sh</w:t>
+      </w:r>
+      <w:proofErr w:type="spellEnd"/>
+      <w:r>
+        <w:rPr>
+          <w:sz w:val="28"/>
+          <w:szCs w:val="28"/>
+          <w:highlight w:val="green"/>
+          <w:lang w:val="en-US"/>
+        </w:rPr>
+        <w:t xml:space="preserve"> -c "</w:t>
+      </w:r>
+      <w:proofErr w:type="spellStart"/>
+      <w:r>
+        <w:rPr>
+          <w:sz w:val="28"/>
+          <w:szCs w:val="28"/>
+          <w:highlight w:val="green"/>
+          <w:lang w:val="en-US"/>
+        </w:rPr>
+        <w:t>django</w:t>
+      </w:r>
+      <w:proofErr w:type="spellEnd"/>
+      <w:r>
+        <w:rPr>
+          <w:sz w:val="28"/>
+          <w:szCs w:val="28"/>
+          <w:highlight w:val="green"/>
+          <w:lang w:val="en-US"/>
+        </w:rPr>
+        <w:t xml:space="preserve">-admin </w:t>
+      </w:r>
+      <w:proofErr w:type="spellStart"/>
+      <w:r>
+        <w:rPr>
+          <w:sz w:val="28"/>
+          <w:szCs w:val="28"/>
+          <w:highlight w:val="green"/>
+          <w:lang w:val="en-US"/>
+        </w:rPr>
+        <w:t>startproject</w:t>
+      </w:r>
+      <w:proofErr w:type="spellEnd"/>
+      <w:r>
+        <w:rPr>
+          <w:sz w:val="28"/>
+          <w:szCs w:val="28"/>
+          <w:highlight w:val="green"/>
+          <w:lang w:val="en-US"/>
+        </w:rPr>
+        <w:t xml:space="preserve"> service ."</w:t>
+      </w:r>
+    </w:p>
+    <w:p>
+      <w:pPr>
+        <w:rPr>
+          <w:sz w:val="28"/>
+          <w:szCs w:val="28"/>
+          <w:lang w:val="en-US"/>
+        </w:rPr>
+      </w:pPr>
+      <w:proofErr w:type="spellStart"/>
+      <w:r>
+        <w:rPr>
+          <w:sz w:val="28"/>
+          <w:szCs w:val="28"/>
+          <w:lang w:val="en-US"/>
+        </w:rPr>
+        <w:lastRenderedPageBreak/>
+        <w:t>Endi</w:t>
+      </w:r>
+      <w:proofErr w:type="spellEnd"/>
+      <w:r>
+        <w:rPr>
+          <w:sz w:val="28"/>
+          <w:szCs w:val="28"/>
+          <w:lang w:val="en-US"/>
+        </w:rPr>
+        <w:t xml:space="preserve"> </w:t>
+      </w:r>
+      <w:proofErr w:type="spellStart"/>
+      <w:r>
+        <w:rPr>
+          <w:sz w:val="28"/>
+          <w:szCs w:val="28"/>
+          <w:lang w:val="en-US"/>
+        </w:rPr>
+        <w:t>pycharmga</w:t>
+      </w:r>
+      <w:proofErr w:type="spellEnd"/>
+      <w:r>
+        <w:rPr>
+          <w:sz w:val="28"/>
+          <w:szCs w:val="28"/>
+          <w:lang w:val="en-US"/>
+        </w:rPr>
+        <w:t xml:space="preserve"> </w:t>
+      </w:r>
+      <w:proofErr w:type="spellStart"/>
+      <w:r>
+        <w:rPr>
+          <w:sz w:val="28"/>
+          <w:szCs w:val="28"/>
+          <w:lang w:val="en-US"/>
+        </w:rPr>
+        <w:t>o’tib</w:t>
+      </w:r>
+      <w:proofErr w:type="spellEnd"/>
+      <w:r>
+        <w:rPr>
+          <w:sz w:val="28"/>
+          <w:szCs w:val="28"/>
+          <w:lang w:val="en-US"/>
+        </w:rPr>
+        <w:t xml:space="preserve"> </w:t>
+      </w:r>
+      <w:proofErr w:type="spellStart"/>
+      <w:r>
+        <w:rPr>
+          <w:sz w:val="28"/>
+          <w:szCs w:val="28"/>
+          <w:lang w:val="en-US"/>
+        </w:rPr>
+        <w:t>ko’radigan</w:t>
+      </w:r>
+      <w:proofErr w:type="spellEnd"/>
+      <w:r>
+        <w:rPr>
+          <w:sz w:val="28"/>
+          <w:szCs w:val="28"/>
+          <w:lang w:val="en-US"/>
+        </w:rPr>
+        <w:t xml:space="preserve"> </w:t>
+      </w:r>
+      <w:proofErr w:type="spellStart"/>
+      <w:r>
+        <w:rPr>
+          <w:sz w:val="28"/>
+          <w:szCs w:val="28"/>
+          <w:lang w:val="en-US"/>
+        </w:rPr>
+        <w:t>bo’lsak</w:t>
+      </w:r>
+      <w:proofErr w:type="spellEnd"/>
+    </w:p>
+    <w:p>
+      <w:pPr>
+        <w:rPr>
+          <w:sz w:val="28"/>
+          <w:szCs w:val="28"/>
+          <w:lang w:val="en-US"/>
+        </w:rPr>
+      </w:pPr>
+      <w:r>
+        <w:rPr>
+          <w:noProof/>
+        </w:rPr>
+        <w:drawing>
+          <wp:inline distT="0" distB="0" distL="0" distR="0" wp14:anchorId="0C8C639D" wp14:editId="00D63B2E">
+            <wp:extent cx="4210050" cy="2533650"/>
+            <wp:effectExtent l="0" t="0" r="0" b="0"/>
+            <wp:docPr id="6" name="Рисунок 6"/>
+            <wp:cNvGraphicFramePr>
+              <a:graphicFrameLocks xmlns:a="http://schemas.openxmlformats.org/drawingml/2006/main" noChangeAspect="1"/>
+            </wp:cNvGraphicFramePr>
+            <a:graphic xmlns:a="http://schemas.openxmlformats.org/drawingml/2006/main">
+              <a:graphicData uri="http://schemas.openxmlformats.org/drawingml/2006/picture">
+                <pic:pic xmlns:pic="http://schemas.openxmlformats.org/drawingml/2006/picture">
+                  <pic:nvPicPr>
+                    <pic:cNvPr id="1" name=""/>
+                    <pic:cNvPicPr/>
+                  </pic:nvPicPr>
+                  <pic:blipFill>
+                    <a:blip r:embed="rId9"/>
+                    <a:stretch>
+                      <a:fillRect/>
+                    </a:stretch>
+                  </pic:blipFill>
+                  <pic:spPr>
+                    <a:xfrm>
+                      <a:off x="0" y="0"/>
+                      <a:ext cx="4210050" cy="2533650"/>
+                    </a:xfrm>
+                    <a:prstGeom prst="rect">
+                      <a:avLst/>
+                    </a:prstGeom>
+                  </pic:spPr>
+                </pic:pic>
+              </a:graphicData>
+            </a:graphic>
+          </wp:inline>
+        </w:drawing>
+      </w:r>
+    </w:p>
+    <w:p>
+      <w:pPr>
+        <w:rPr>
+          <w:sz w:val="28"/>
+          <w:szCs w:val="28"/>
+          <w:lang w:val="en-US"/>
+        </w:rPr>
+      </w:pPr>
+      <w:r>
+        <w:rPr>
+          <w:sz w:val="28"/>
+          <w:szCs w:val="28"/>
+          <w:lang w:val="en-US"/>
+        </w:rPr>
+        <w:t xml:space="preserve">Mana </w:t>
+      </w:r>
+      <w:proofErr w:type="spellStart"/>
+      <w:r>
+        <w:rPr>
+          <w:sz w:val="28"/>
+          <w:szCs w:val="28"/>
+          <w:lang w:val="en-US"/>
+        </w:rPr>
+        <w:t>loyixa</w:t>
+      </w:r>
+      <w:proofErr w:type="spellEnd"/>
+      <w:r>
+        <w:rPr>
+          <w:sz w:val="28"/>
+          <w:szCs w:val="28"/>
+          <w:lang w:val="en-US"/>
+        </w:rPr>
+        <w:t xml:space="preserve"> </w:t>
+      </w:r>
+      <w:proofErr w:type="spellStart"/>
+      <w:r>
+        <w:rPr>
+          <w:sz w:val="28"/>
+          <w:szCs w:val="28"/>
+          <w:lang w:val="en-US"/>
+        </w:rPr>
+        <w:t>yaratildi</w:t>
+      </w:r>
+      <w:proofErr w:type="spellEnd"/>
+      <w:r>
+        <w:rPr>
+          <w:sz w:val="28"/>
+          <w:szCs w:val="28"/>
+          <w:lang w:val="en-US"/>
+        </w:rPr>
+        <w:t>.</w:t>
+      </w:r>
+    </w:p>
+    <w:p>
+      <w:pPr>
+        <w:rPr>
+          <w:sz w:val="28"/>
+          <w:szCs w:val="28"/>
+          <w:lang w:val="en-US"/>
+        </w:rPr>
+      </w:pPr>
+      <w:proofErr w:type="spellStart"/>
+      <w:r>
+        <w:rPr>
+          <w:sz w:val="28"/>
+          <w:szCs w:val="28"/>
+          <w:lang w:val="en-US"/>
+        </w:rPr>
+        <w:t>Endi</w:t>
+      </w:r>
+      <w:proofErr w:type="spellEnd"/>
+      <w:r>
+        <w:rPr>
+          <w:sz w:val="28"/>
+          <w:szCs w:val="28"/>
+          <w:lang w:val="en-US"/>
+        </w:rPr>
+        <w:t xml:space="preserve"> </w:t>
+      </w:r>
+      <w:proofErr w:type="spellStart"/>
+      <w:r>
+        <w:rPr>
+          <w:sz w:val="28"/>
+          <w:szCs w:val="28"/>
+          <w:lang w:val="en-US"/>
+        </w:rPr>
+        <w:t>bu</w:t>
+      </w:r>
+      <w:proofErr w:type="spellEnd"/>
+      <w:r>
+        <w:rPr>
+          <w:sz w:val="28"/>
+          <w:szCs w:val="28"/>
+          <w:lang w:val="en-US"/>
+        </w:rPr>
+        <w:t xml:space="preserve"> </w:t>
+      </w:r>
+      <w:proofErr w:type="spellStart"/>
+      <w:r>
+        <w:rPr>
+          <w:sz w:val="28"/>
+          <w:szCs w:val="28"/>
+          <w:lang w:val="en-US"/>
+        </w:rPr>
+        <w:t>loyixani</w:t>
+      </w:r>
+      <w:proofErr w:type="spellEnd"/>
+      <w:r>
+        <w:rPr>
+          <w:sz w:val="28"/>
+          <w:szCs w:val="28"/>
+          <w:lang w:val="en-US"/>
+        </w:rPr>
+        <w:t xml:space="preserve"> </w:t>
+      </w:r>
+      <w:proofErr w:type="spellStart"/>
+      <w:r>
+        <w:rPr>
+          <w:sz w:val="28"/>
+          <w:szCs w:val="28"/>
+          <w:lang w:val="en-US"/>
+        </w:rPr>
+        <w:t>ishga</w:t>
+      </w:r>
+      <w:proofErr w:type="spellEnd"/>
+      <w:r>
+        <w:rPr>
+          <w:sz w:val="28"/>
+          <w:szCs w:val="28"/>
+          <w:lang w:val="en-US"/>
+        </w:rPr>
+        <w:t xml:space="preserve"> </w:t>
+      </w:r>
+      <w:proofErr w:type="spellStart"/>
+      <w:r>
+        <w:rPr>
+          <w:sz w:val="28"/>
+          <w:szCs w:val="28"/>
+          <w:lang w:val="en-US"/>
+        </w:rPr>
+        <w:t>tushiramiz</w:t>
+      </w:r>
+      <w:proofErr w:type="spellEnd"/>
+      <w:r>
+        <w:rPr>
+          <w:sz w:val="28"/>
+          <w:szCs w:val="28"/>
+          <w:lang w:val="en-US"/>
+        </w:rPr>
+        <w:t>.</w:t>
+      </w:r>
+      <w:r>
+        <w:rPr>
+          <w:sz w:val="28"/>
+          <w:szCs w:val="28"/>
+          <w:lang w:val="en-US"/>
+        </w:rPr>
+        <w:t xml:space="preserve"> </w:t>
+      </w:r>
+      <w:proofErr w:type="spellStart"/>
+      <w:r>
+        <w:rPr>
+          <w:sz w:val="28"/>
+          <w:szCs w:val="28"/>
+          <w:lang w:val="en-US"/>
+        </w:rPr>
+        <w:t>Buning</w:t>
+      </w:r>
+      <w:proofErr w:type="spellEnd"/>
+      <w:r>
+        <w:rPr>
+          <w:sz w:val="28"/>
+          <w:szCs w:val="28"/>
+          <w:lang w:val="en-US"/>
+        </w:rPr>
+        <w:t xml:space="preserve"> </w:t>
+      </w:r>
+      <w:proofErr w:type="spellStart"/>
+      <w:r>
+        <w:rPr>
+          <w:sz w:val="28"/>
+          <w:szCs w:val="28"/>
+          <w:lang w:val="en-US"/>
+        </w:rPr>
+        <w:t>uchun</w:t>
+      </w:r>
+      <w:proofErr w:type="spellEnd"/>
+      <w:r>
+        <w:rPr>
+          <w:sz w:val="28"/>
+          <w:szCs w:val="28"/>
+          <w:lang w:val="en-US"/>
+        </w:rPr>
+        <w:t xml:space="preserve"> </w:t>
+      </w:r>
+      <w:proofErr w:type="spellStart"/>
+      <w:r>
+        <w:rPr>
+          <w:sz w:val="28"/>
+          <w:szCs w:val="28"/>
+          <w:lang w:val="en-US"/>
+        </w:rPr>
+        <w:t>terminalga</w:t>
+      </w:r>
+      <w:proofErr w:type="spellEnd"/>
+      <w:r>
+        <w:rPr>
+          <w:sz w:val="28"/>
+          <w:szCs w:val="28"/>
+          <w:lang w:val="en-US"/>
+        </w:rPr>
+        <w:t xml:space="preserve"> </w:t>
+      </w:r>
+      <w:proofErr w:type="spellStart"/>
+      <w:r>
+        <w:rPr>
+          <w:sz w:val="28"/>
+          <w:szCs w:val="28"/>
+          <w:lang w:val="en-US"/>
+        </w:rPr>
+        <w:t>yozamiz</w:t>
+      </w:r>
+      <w:proofErr w:type="spellEnd"/>
+      <w:r>
+        <w:rPr>
+          <w:sz w:val="28"/>
+          <w:szCs w:val="28"/>
+          <w:lang w:val="en-US"/>
+        </w:rPr>
+        <w:t>.</w:t>
+      </w:r>
+    </w:p>
+    <w:p>
+      <w:pPr>
+        <w:rPr>
+          <w:sz w:val="28"/>
+          <w:szCs w:val="28"/>
+          <w:lang w:val="en-US"/>
+        </w:rPr>
+      </w:pPr>
+    </w:p>
+    <w:p>
+      <w:pPr>
+        <w:rPr>
+          <w:sz w:val="28"/>
+          <w:szCs w:val="28"/>
+          <w:lang w:val="en-US"/>
+        </w:rPr>
+      </w:pPr>
+      <w:r>
+        <w:rPr>
+          <w:sz w:val="28"/>
+          <w:szCs w:val="28"/>
+          <w:highlight w:val="green"/>
+          <w:lang w:val="en-US"/>
+        </w:rPr>
+        <w:t>docker-compose up</w:t>
+      </w:r>
+    </w:p>
+    <w:p>
+      <w:pPr>
+        <w:rPr>
+          <w:sz w:val="28"/>
+          <w:szCs w:val="28"/>
+          <w:lang w:val="en-US"/>
+        </w:rPr>
+      </w:pPr>
+      <w:r>
+        <w:rPr>
+          <w:noProof/>
+        </w:rPr>
+        <w:drawing>
+          <wp:inline distT="0" distB="0" distL="0" distR="0" wp14:anchorId="564170BC" wp14:editId="0A50DBE4">
+            <wp:extent cx="5940425" cy="1078230"/>
+            <wp:effectExtent l="0" t="0" r="3175" b="7620"/>
+            <wp:docPr id="7" name="Рисунок 7"/>
+            <wp:cNvGraphicFramePr>
+              <a:graphicFrameLocks xmlns:a="http://schemas.openxmlformats.org/drawingml/2006/main" noChangeAspect="1"/>
+            </wp:cNvGraphicFramePr>
+            <a:graphic xmlns:a="http://schemas.openxmlformats.org/drawingml/2006/main">
+              <a:graphicData uri="http://schemas.openxmlformats.org/drawingml/2006/picture">
+                <pic:pic xmlns:pic="http://schemas.openxmlformats.org/drawingml/2006/picture">
+                  <pic:nvPicPr>
+                    <pic:cNvPr id="1" name=""/>
+                    <pic:cNvPicPr/>
+                  </pic:nvPicPr>
+                  <pic:blipFill>
+                    <a:blip r:embed="rId10"/>
+                    <a:stretch>
+                      <a:fillRect/>
+                    </a:stretch>
+                  </pic:blipFill>
+                  <pic:spPr>
+                    <a:xfrm>
+                      <a:off x="0" y="0"/>
+                      <a:ext cx="5940425" cy="1078230"/>
+                    </a:xfrm>
+                    <a:prstGeom prst="rect">
+                      <a:avLst/>
+                    </a:prstGeom>
+                  </pic:spPr>
+                </pic:pic>
+              </a:graphicData>
+            </a:graphic>
+          </wp:inline>
+        </w:drawing>
+      </w:r>
+    </w:p>
+    <w:p>
+      <w:pPr>
+        <w:rPr>
+          <w:sz w:val="28"/>
+          <w:szCs w:val="28"/>
+          <w:lang w:val="en-US"/>
+        </w:rPr>
+      </w:pPr>
+      <w:r>
+        <w:rPr>
+          <w:sz w:val="28"/>
+          <w:szCs w:val="28"/>
+          <w:lang w:val="en-US"/>
+        </w:rPr>
+        <w:t xml:space="preserve">Mana </w:t>
+      </w:r>
+      <w:proofErr w:type="spellStart"/>
+      <w:r>
+        <w:rPr>
+          <w:sz w:val="28"/>
+          <w:szCs w:val="28"/>
+          <w:lang w:val="en-US"/>
+        </w:rPr>
+        <w:t>loyixa</w:t>
+      </w:r>
+      <w:proofErr w:type="spellEnd"/>
+      <w:r>
+        <w:rPr>
+          <w:sz w:val="28"/>
+          <w:szCs w:val="28"/>
+          <w:lang w:val="en-US"/>
+        </w:rPr>
+        <w:t xml:space="preserve"> </w:t>
+      </w:r>
+      <w:proofErr w:type="spellStart"/>
+      <w:r>
+        <w:rPr>
+          <w:sz w:val="28"/>
+          <w:szCs w:val="28"/>
+          <w:lang w:val="en-US"/>
+        </w:rPr>
+        <w:t>ishga</w:t>
+      </w:r>
+      <w:proofErr w:type="spellEnd"/>
+      <w:r>
+        <w:rPr>
+          <w:sz w:val="28"/>
+          <w:szCs w:val="28"/>
+          <w:lang w:val="en-US"/>
+        </w:rPr>
+        <w:t xml:space="preserve"> </w:t>
+      </w:r>
+      <w:proofErr w:type="spellStart"/>
+      <w:r>
+        <w:rPr>
+          <w:sz w:val="28"/>
+          <w:szCs w:val="28"/>
+          <w:lang w:val="en-US"/>
+        </w:rPr>
+        <w:t>tushdi</w:t>
+      </w:r>
+      <w:proofErr w:type="spellEnd"/>
+      <w:r>
+        <w:rPr>
+          <w:sz w:val="28"/>
+          <w:szCs w:val="28"/>
+          <w:lang w:val="en-US"/>
+        </w:rPr>
+        <w:t xml:space="preserve"> </w:t>
+      </w:r>
+      <w:proofErr w:type="spellStart"/>
+      <w:r>
+        <w:rPr>
+          <w:sz w:val="28"/>
+          <w:szCs w:val="28"/>
+          <w:lang w:val="en-US"/>
+        </w:rPr>
+        <w:t>dedi</w:t>
+      </w:r>
+      <w:proofErr w:type="spellEnd"/>
+      <w:r>
+        <w:rPr>
+          <w:sz w:val="28"/>
+          <w:szCs w:val="28"/>
+          <w:lang w:val="en-US"/>
+        </w:rPr>
+        <w:t xml:space="preserve">. </w:t>
+      </w:r>
+      <w:proofErr w:type="spellStart"/>
+      <w:r>
+        <w:rPr>
+          <w:sz w:val="28"/>
+          <w:szCs w:val="28"/>
+          <w:lang w:val="en-US"/>
+        </w:rPr>
+        <w:t>Endi</w:t>
+      </w:r>
+      <w:proofErr w:type="spellEnd"/>
+      <w:r>
+        <w:rPr>
+          <w:sz w:val="28"/>
+          <w:szCs w:val="28"/>
+          <w:lang w:val="en-US"/>
+        </w:rPr>
+        <w:t xml:space="preserve"> </w:t>
+      </w:r>
+      <w:proofErr w:type="spellStart"/>
+      <w:r>
+        <w:rPr>
+          <w:sz w:val="28"/>
+          <w:szCs w:val="28"/>
+          <w:lang w:val="en-US"/>
+        </w:rPr>
+        <w:t>brauzerga</w:t>
+      </w:r>
+      <w:proofErr w:type="spellEnd"/>
+      <w:r>
+        <w:rPr>
+          <w:sz w:val="28"/>
+          <w:szCs w:val="28"/>
+          <w:lang w:val="en-US"/>
+        </w:rPr>
+        <w:t xml:space="preserve"> </w:t>
+      </w:r>
+      <w:proofErr w:type="spellStart"/>
+      <w:r>
+        <w:rPr>
+          <w:sz w:val="28"/>
+          <w:szCs w:val="28"/>
+          <w:lang w:val="en-US"/>
+        </w:rPr>
+        <w:t>o’tib</w:t>
+      </w:r>
+      <w:proofErr w:type="spellEnd"/>
+      <w:r>
+        <w:rPr>
+          <w:sz w:val="28"/>
+          <w:szCs w:val="28"/>
+          <w:lang w:val="en-US"/>
+        </w:rPr>
+        <w:t xml:space="preserve"> </w:t>
+      </w:r>
+      <w:proofErr w:type="spellStart"/>
+      <w:r>
+        <w:rPr>
+          <w:sz w:val="28"/>
+          <w:szCs w:val="28"/>
+          <w:lang w:val="en-US"/>
+        </w:rPr>
+        <w:t>tekshirib</w:t>
+      </w:r>
+      <w:proofErr w:type="spellEnd"/>
+      <w:r>
+        <w:rPr>
+          <w:sz w:val="28"/>
+          <w:szCs w:val="28"/>
+          <w:lang w:val="en-US"/>
+        </w:rPr>
+        <w:t xml:space="preserve"> </w:t>
+      </w:r>
+      <w:proofErr w:type="spellStart"/>
+      <w:r>
+        <w:rPr>
+          <w:sz w:val="28"/>
+          <w:szCs w:val="28"/>
+          <w:lang w:val="en-US"/>
+        </w:rPr>
+        <w:t>ko’ramiz</w:t>
+      </w:r>
+      <w:proofErr w:type="spellEnd"/>
+      <w:r>
+        <w:rPr>
+          <w:sz w:val="28"/>
+          <w:szCs w:val="28"/>
+          <w:lang w:val="en-US"/>
+        </w:rPr>
+        <w:t>.</w:t>
+      </w:r>
+    </w:p>
+    <w:p>
+      <w:pPr>
+        <w:rPr>
+          <w:sz w:val="28"/>
+          <w:szCs w:val="28"/>
+          <w:lang w:val="en-US"/>
+        </w:rPr>
+      </w:pPr>
+      <w:r>
+        <w:rPr>
+          <w:noProof/>
+        </w:rPr>
+        <w:drawing>
+          <wp:inline distT="0" distB="0" distL="0" distR="0" wp14:anchorId="031C0E6B" wp14:editId="041C0F7C">
+            <wp:extent cx="5940425" cy="2665730"/>
+            <wp:effectExtent l="0" t="0" r="3175" b="1270"/>
+            <wp:docPr id="8" name="Рисунок 8"/>
+            <wp:cNvGraphicFramePr>
+              <a:graphicFrameLocks xmlns:a="http://schemas.openxmlformats.org/drawingml/2006/main" noChangeAspect="1"/>
+            </wp:cNvGraphicFramePr>
+            <a:graphic xmlns:a="http://schemas.openxmlformats.org/drawingml/2006/main">
+              <a:graphicData uri="http://schemas.openxmlformats.org/drawingml/2006/picture">
+                <pic:pic xmlns:pic="http://schemas.openxmlformats.org/drawingml/2006/picture">
+                  <pic:nvPicPr>
+                    <pic:cNvPr id="1" name=""/>
+                    <pic:cNvPicPr/>
+                  </pic:nvPicPr>
+                  <pic:blipFill>
+                    <a:blip r:embed="rId11"/>
+                    <a:stretch>
+                      <a:fillRect/>
+                    </a:stretch>
+                  </pic:blipFill>
+                  <pic:spPr>
+                    <a:xfrm>
+                      <a:off x="0" y="0"/>
+                      <a:ext cx="5940425" cy="2665730"/>
+                    </a:xfrm>
+                    <a:prstGeom prst="rect">
+                      <a:avLst/>
+                    </a:prstGeom>
+                  </pic:spPr>
+                </pic:pic>
+              </a:graphicData>
+            </a:graphic>
+          </wp:inline>
+        </w:drawing>
+      </w:r>
+    </w:p>
+    <w:p>
+      <w:pPr>
+        <w:rPr>
+          <w:sz w:val="28"/>
+          <w:szCs w:val="28"/>
+          <w:lang w:val="en-US"/>
+        </w:rPr>
+      </w:pPr>
+      <w:r>
+        <w:rPr>
+          <w:sz w:val="28"/>
+          <w:szCs w:val="28"/>
+          <w:lang w:val="en-US"/>
+        </w:rPr>
+        <w:t xml:space="preserve">Mana </w:t>
+      </w:r>
+      <w:proofErr w:type="spellStart"/>
+      <w:r>
+        <w:rPr>
+          <w:sz w:val="28"/>
+          <w:szCs w:val="28"/>
+          <w:lang w:val="en-US"/>
+        </w:rPr>
+        <w:t>loyixa</w:t>
+      </w:r>
+      <w:proofErr w:type="spellEnd"/>
+      <w:r>
+        <w:rPr>
+          <w:sz w:val="28"/>
+          <w:szCs w:val="28"/>
+          <w:lang w:val="en-US"/>
+        </w:rPr>
+        <w:t xml:space="preserve"> </w:t>
+      </w:r>
+      <w:proofErr w:type="spellStart"/>
+      <w:r>
+        <w:rPr>
+          <w:sz w:val="28"/>
+          <w:szCs w:val="28"/>
+          <w:lang w:val="en-US"/>
+        </w:rPr>
+        <w:t>ishlamoqda</w:t>
+      </w:r>
+      <w:proofErr w:type="spellEnd"/>
+      <w:r>
+        <w:rPr>
+          <w:sz w:val="28"/>
+          <w:szCs w:val="28"/>
+          <w:lang w:val="en-US"/>
+        </w:rPr>
+        <w:t>.</w:t>
+      </w:r>
     </w:p>
     <w:p>
       <w:pPr>
@@ -1058,6 +5505,56 @@
       <w:lang w:eastAsia="ru-RU"/>
     </w:rPr>
   </w:style>
+  <w:style w:type="paragraph" w:styleId="HTML">
+    <w:name w:val="HTML Preformatted"/>
+    <w:basedOn w:val="a"/>
+    <w:link w:val="HTML0"/>
+    <w:uiPriority w:val="99"/>
+    <w:semiHidden/>
+    <w:unhideWhenUsed/>
+    <w:rsid w:val="003D0EC6"/>
+    <w:pPr>
+      <w:tabs>
+        <w:tab w:val="left" w:pos="916"/>
+        <w:tab w:val="left" w:pos="1832"/>
+        <w:tab w:val="left" w:pos="2748"/>
+        <w:tab w:val="left" w:pos="3664"/>
+        <w:tab w:val="left" w:pos="4580"/>
+        <w:tab w:val="left" w:pos="5496"/>
+        <w:tab w:val="left" w:pos="6412"/>
+        <w:tab w:val="left" w:pos="7328"/>
+        <w:tab w:val="left" w:pos="8244"/>
+        <w:tab w:val="left" w:pos="9160"/>
+        <w:tab w:val="left" w:pos="10076"/>
+        <w:tab w:val="left" w:pos="10992"/>
+        <w:tab w:val="left" w:pos="11908"/>
+        <w:tab w:val="left" w:pos="12824"/>
+        <w:tab w:val="left" w:pos="13740"/>
+        <w:tab w:val="left" w:pos="14656"/>
+      </w:tabs>
+      <w:spacing w:after="0" w:line="240" w:lineRule="auto"/>
+    </w:pPr>
+    <w:rPr>
+      <w:rFonts w:ascii="Courier New" w:eastAsia="Times New Roman" w:hAnsi="Courier New" w:cs="Courier New"/>
+      <w:sz w:val="20"/>
+      <w:szCs w:val="20"/>
+      <w:lang w:eastAsia="ru-RU"/>
+    </w:rPr>
+  </w:style>
+  <w:style w:type="character" w:customStyle="1" w:styleId="HTML0">
+    <w:name w:val="Стандартный HTML Знак"/>
+    <w:basedOn w:val="a0"/>
+    <w:link w:val="HTML"/>
+    <w:uiPriority w:val="99"/>
+    <w:semiHidden/>
+    <w:rsid w:val="003D0EC6"/>
+    <w:rPr>
+      <w:rFonts w:ascii="Courier New" w:eastAsia="Times New Roman" w:hAnsi="Courier New" w:cs="Courier New"/>
+      <w:sz w:val="20"/>
+      <w:szCs w:val="20"/>
+      <w:lang w:eastAsia="ru-RU"/>
+    </w:rPr>
+  </w:style>
 </w:styles>
 </file>
 

</xml_diff>